<commit_message>
6 maret siang sebelum zuhur
</commit_message>
<xml_diff>
--- a/2021 DEBI TOMIKA/III. SISTEM INFORMASI DAN MULTIMEDIA/III.A. Sistem Informasi/III.A.1. Menyusun Usulan Pembangunan Sistem Informasi/9. III.A.6. Dokumen Pemodelan Proses SICAKEP.docx
+++ b/2021 DEBI TOMIKA/III. SISTEM INFORMASI DAN MULTIMEDIA/III.A. Sistem Informasi/III.A.1. Menyusun Usulan Pembangunan Sistem Informasi/9. III.A.6. Dokumen Pemodelan Proses SICAKEP.docx
@@ -20,16 +20,7 @@
           <w:sz w:val="24"/>
           <w:szCs w:val="24"/>
         </w:rPr>
-        <w:t>PEMODELAN PROSES</w:t>
-      </w:r>
-      <w:r>
-        <w:rPr>
-          <w:b/>
-          <w:bCs/>
-          <w:sz w:val="24"/>
-          <w:szCs w:val="24"/>
-        </w:rPr>
-        <w:t xml:space="preserve"> </w:t>
+        <w:t xml:space="preserve">PEMODELAN PROSES </w:t>
       </w:r>
       <w:r>
         <w:rPr>
@@ -82,14 +73,7 @@
           <w:sz w:val="24"/>
           <w:szCs w:val="24"/>
         </w:rPr>
-        <w:t>Sistem Informasi Penilaian CKP Pegawai (SICAKEP) adalah s</w:t>
-      </w:r>
-      <w:r>
-        <w:rPr>
-          <w:sz w:val="24"/>
-          <w:szCs w:val="24"/>
-        </w:rPr>
-        <w:t xml:space="preserve">istem penilaian CKP </w:t>
+        <w:t xml:space="preserve">Sistem Informasi Penilaian CKP Pegawai (SICAKEP) adalah sistem penilaian CKP </w:t>
       </w:r>
       <w:r>
         <w:rPr>
@@ -121,21 +105,7 @@
           <w:sz w:val="24"/>
           <w:szCs w:val="24"/>
         </w:rPr>
-        <w:t xml:space="preserve">. </w:t>
-      </w:r>
-      <w:r>
-        <w:rPr>
-          <w:sz w:val="24"/>
-          <w:szCs w:val="24"/>
-        </w:rPr>
-        <w:t xml:space="preserve">SICAKEP </w:t>
-      </w:r>
-      <w:r>
-        <w:rPr>
-          <w:sz w:val="24"/>
-          <w:szCs w:val="24"/>
-        </w:rPr>
-        <w:t xml:space="preserve">membuat basis data yang menyimpan seluruh data CKP setiap pegawai serta basis data butir kegiatan fungsional beserta besaran angka kreditnya. Sistem ini berbasis web sehingga setiap pegawai dapat melakukan entri data capaian hasil pekerjaan yang telah diselesaikan secara langsung dimana saja dan kapan saja. Kemudian atasan bersangkutan dapat memberikan persetujuan dan penilaian hasil pekerjaan bawahannya dimana saja dan kapan saja. Dengan adanya sistem tersebut, para pegawai dapat melihat </w:t>
+        <w:t xml:space="preserve">. SICAKEP membuat basis data yang menyimpan seluruh data CKP setiap pegawai serta basis data butir kegiatan fungsional beserta besaran angka kreditnya. Sistem ini berbasis web sehingga setiap pegawai dapat melakukan entri data capaian hasil pekerjaan yang telah diselesaikan secara langsung dimana saja dan kapan saja. Kemudian atasan bersangkutan dapat memberikan persetujuan dan penilaian hasil pekerjaan bawahannya dimana saja dan kapan saja. Dengan adanya sistem tersebut, para pegawai dapat melihat </w:t>
       </w:r>
       <w:r>
         <w:rPr>
@@ -151,35 +121,7 @@
           <w:sz w:val="24"/>
           <w:szCs w:val="24"/>
         </w:rPr>
-        <w:t xml:space="preserve"> capaian kinerjanya dari waktu ke waktu</w:t>
-      </w:r>
-      <w:r>
-        <w:rPr>
-          <w:sz w:val="24"/>
-          <w:szCs w:val="24"/>
-        </w:rPr>
-        <w:t xml:space="preserve"> dan</w:t>
-      </w:r>
-      <w:r>
-        <w:rPr>
-          <w:sz w:val="24"/>
-          <w:szCs w:val="24"/>
-        </w:rPr>
-        <w:t xml:space="preserve"> </w:t>
-      </w:r>
-      <w:r>
-        <w:rPr>
-          <w:sz w:val="24"/>
-          <w:szCs w:val="24"/>
-        </w:rPr>
-        <w:t>s</w:t>
-      </w:r>
-      <w:r>
-        <w:rPr>
-          <w:sz w:val="24"/>
-          <w:szCs w:val="24"/>
-        </w:rPr>
-        <w:t>eorang atasan dapat melakukan evaluasi capaian kinerja bawahannya sesuai dengan periode yang ditentukan.</w:t>
+        <w:t xml:space="preserve"> capaian kinerjanya dari waktu ke waktu dan seorang atasan dapat melakukan evaluasi capaian kinerja bawahannya sesuai dengan periode yang ditentukan.</w:t>
       </w:r>
     </w:p>
     <w:p>
@@ -649,7 +591,7 @@
                     </pic:cNvPicPr>
                   </pic:nvPicPr>
                   <pic:blipFill>
-                    <a:blip r:embed="rId5">
+                    <a:blip r:embed="rId7">
                       <a:extLst>
                         <a:ext uri="{28A0092B-C50C-407E-A947-70E740481C1C}">
                           <a14:useLocalDpi xmlns:a14="http://schemas.microsoft.com/office/drawing/2010/main" val="0"/>
@@ -778,18 +720,7 @@
           <w:szCs w:val="24"/>
         </w:rPr>
         <w:lastRenderedPageBreak/>
-        <w:t>Activity</w:t>
-      </w:r>
-      <w:r>
-        <w:rPr>
-          <w:b/>
-          <w:bCs/>
-          <w:i/>
-          <w:iCs/>
-          <w:sz w:val="24"/>
-          <w:szCs w:val="24"/>
-        </w:rPr>
-        <w:t xml:space="preserve"> Diagram</w:t>
+        <w:t>Activity Diagram</w:t>
       </w:r>
     </w:p>
     <w:p>
@@ -849,6 +780,443 @@
           <w:szCs w:val="24"/>
         </w:rPr>
         <w:t>.</w:t>
+      </w:r>
+    </w:p>
+    <w:p>
+      <w:pPr>
+        <w:pStyle w:val="ListParagraph"/>
+        <w:spacing w:line="360" w:lineRule="auto"/>
+        <w:jc w:val="center"/>
+      </w:pPr>
+      <w:r>
+        <w:object w:dxaOrig="10831" w:dyaOrig="16126" w14:anchorId="5974827A">
+          <v:shapetype id="_x0000_t75" coordsize="21600,21600" o:spt="75" o:preferrelative="t" path="m@4@5l@4@11@9@11@9@5xe" filled="f" stroked="f">
+            <v:stroke joinstyle="miter"/>
+            <v:formulas>
+              <v:f eqn="if lineDrawn pixelLineWidth 0"/>
+              <v:f eqn="sum @0 1 0"/>
+              <v:f eqn="sum 0 0 @1"/>
+              <v:f eqn="prod @2 1 2"/>
+              <v:f eqn="prod @3 21600 pixelWidth"/>
+              <v:f eqn="prod @3 21600 pixelHeight"/>
+              <v:f eqn="sum @0 0 1"/>
+              <v:f eqn="prod @6 1 2"/>
+              <v:f eqn="prod @7 21600 pixelWidth"/>
+              <v:f eqn="sum @8 21600 0"/>
+              <v:f eqn="prod @7 21600 pixelHeight"/>
+              <v:f eqn="sum @10 21600 0"/>
+            </v:formulas>
+            <v:path o:extrusionok="f" gradientshapeok="t" o:connecttype="rect"/>
+            <o:lock v:ext="edit" aspectratio="t"/>
+          </v:shapetype>
+          <v:shape id="_x0000_i1032" type="#_x0000_t75" style="width:372.15pt;height:555.45pt" o:ole="">
+            <v:imagedata r:id="rId8" o:title=""/>
+          </v:shape>
+          <o:OLEObject Type="Embed" ProgID="Visio.Drawing.15" ShapeID="_x0000_i1032" DrawAspect="Content" ObjectID="_1739608820" r:id="rId9"/>
+        </w:object>
+      </w:r>
+    </w:p>
+    <w:p>
+      <w:pPr>
+        <w:pStyle w:val="ListParagraph"/>
+        <w:spacing w:line="360" w:lineRule="auto"/>
+        <w:ind w:left="360" w:firstLine="360"/>
+        <w:jc w:val="center"/>
+        <w:rPr>
+          <w:sz w:val="24"/>
+          <w:szCs w:val="24"/>
+        </w:rPr>
+      </w:pPr>
+      <w:r>
+        <w:rPr>
+          <w:b/>
+          <w:bCs/>
+          <w:sz w:val="24"/>
+          <w:szCs w:val="24"/>
+        </w:rPr>
+        <w:t xml:space="preserve">Gambar </w:t>
+      </w:r>
+      <w:r>
+        <w:rPr>
+          <w:b/>
+          <w:bCs/>
+          <w:sz w:val="24"/>
+          <w:szCs w:val="24"/>
+        </w:rPr>
+        <w:t>2</w:t>
+      </w:r>
+      <w:r>
+        <w:rPr>
+          <w:sz w:val="24"/>
+          <w:szCs w:val="24"/>
+        </w:rPr>
+        <w:t xml:space="preserve">. </w:t>
+      </w:r>
+      <w:r>
+        <w:rPr>
+          <w:i/>
+          <w:iCs/>
+          <w:sz w:val="24"/>
+          <w:szCs w:val="24"/>
+        </w:rPr>
+        <w:t>Activity</w:t>
+      </w:r>
+      <w:r>
+        <w:rPr>
+          <w:i/>
+          <w:iCs/>
+          <w:sz w:val="24"/>
+          <w:szCs w:val="24"/>
+        </w:rPr>
+        <w:t xml:space="preserve"> </w:t>
+      </w:r>
+      <w:r>
+        <w:rPr>
+          <w:i/>
+          <w:iCs/>
+          <w:sz w:val="24"/>
+          <w:szCs w:val="24"/>
+        </w:rPr>
+        <w:t>D</w:t>
+      </w:r>
+      <w:r>
+        <w:rPr>
+          <w:i/>
+          <w:iCs/>
+          <w:sz w:val="24"/>
+          <w:szCs w:val="24"/>
+        </w:rPr>
+        <w:t>iagram</w:t>
+      </w:r>
+      <w:r>
+        <w:rPr>
+          <w:sz w:val="24"/>
+          <w:szCs w:val="24"/>
+        </w:rPr>
+        <w:t xml:space="preserve"> </w:t>
+      </w:r>
+      <w:r>
+        <w:rPr>
+          <w:sz w:val="24"/>
+          <w:szCs w:val="24"/>
+        </w:rPr>
+        <w:t>Membuat Dokumen CKP</w:t>
+      </w:r>
+    </w:p>
+    <w:p>
+      <w:pPr>
+        <w:pStyle w:val="ListParagraph"/>
+        <w:spacing w:line="360" w:lineRule="auto"/>
+        <w:ind w:left="360" w:firstLine="360"/>
+        <w:jc w:val="center"/>
+      </w:pPr>
+      <w:r>
+        <w:object w:dxaOrig="10831" w:dyaOrig="16126" w14:anchorId="6053A1E4">
+          <v:shape id="_x0000_i1041" type="#_x0000_t75" style="width:413.3pt;height:614.35pt" o:ole="">
+            <v:imagedata r:id="rId10" o:title=""/>
+          </v:shape>
+          <o:OLEObject Type="Embed" ProgID="Visio.Drawing.15" ShapeID="_x0000_i1041" DrawAspect="Content" ObjectID="_1739608821" r:id="rId11"/>
+        </w:object>
+      </w:r>
+    </w:p>
+    <w:p>
+      <w:pPr>
+        <w:pStyle w:val="ListParagraph"/>
+        <w:spacing w:line="360" w:lineRule="auto"/>
+        <w:ind w:left="360" w:firstLine="360"/>
+        <w:jc w:val="center"/>
+        <w:rPr>
+          <w:sz w:val="24"/>
+          <w:szCs w:val="24"/>
+        </w:rPr>
+      </w:pPr>
+      <w:r>
+        <w:rPr>
+          <w:b/>
+          <w:bCs/>
+          <w:sz w:val="24"/>
+          <w:szCs w:val="24"/>
+        </w:rPr>
+        <w:t xml:space="preserve">Gambar </w:t>
+      </w:r>
+      <w:r>
+        <w:rPr>
+          <w:b/>
+          <w:bCs/>
+          <w:sz w:val="24"/>
+          <w:szCs w:val="24"/>
+        </w:rPr>
+        <w:t>3</w:t>
+      </w:r>
+      <w:r>
+        <w:rPr>
+          <w:sz w:val="24"/>
+          <w:szCs w:val="24"/>
+        </w:rPr>
+        <w:t xml:space="preserve">. </w:t>
+      </w:r>
+      <w:r>
+        <w:rPr>
+          <w:i/>
+          <w:iCs/>
+          <w:sz w:val="24"/>
+          <w:szCs w:val="24"/>
+        </w:rPr>
+        <w:t>Activity</w:t>
+      </w:r>
+      <w:r>
+        <w:rPr>
+          <w:i/>
+          <w:iCs/>
+          <w:sz w:val="24"/>
+          <w:szCs w:val="24"/>
+        </w:rPr>
+        <w:t xml:space="preserve"> </w:t>
+      </w:r>
+      <w:r>
+        <w:rPr>
+          <w:i/>
+          <w:iCs/>
+          <w:sz w:val="24"/>
+          <w:szCs w:val="24"/>
+        </w:rPr>
+        <w:t>D</w:t>
+      </w:r>
+      <w:r>
+        <w:rPr>
+          <w:i/>
+          <w:iCs/>
+          <w:sz w:val="24"/>
+          <w:szCs w:val="24"/>
+        </w:rPr>
+        <w:t>iagram</w:t>
+      </w:r>
+      <w:r>
+        <w:rPr>
+          <w:sz w:val="24"/>
+          <w:szCs w:val="24"/>
+        </w:rPr>
+        <w:t xml:space="preserve"> </w:t>
+      </w:r>
+      <w:r>
+        <w:rPr>
+          <w:sz w:val="24"/>
+          <w:szCs w:val="24"/>
+        </w:rPr>
+        <w:t>Penilaian</w:t>
+      </w:r>
+      <w:r>
+        <w:rPr>
+          <w:sz w:val="24"/>
+          <w:szCs w:val="24"/>
+        </w:rPr>
+        <w:t xml:space="preserve"> CKP</w:t>
+      </w:r>
+    </w:p>
+    <w:p>
+      <w:pPr>
+        <w:pStyle w:val="ListParagraph"/>
+        <w:spacing w:line="360" w:lineRule="auto"/>
+        <w:ind w:left="360" w:firstLine="360"/>
+        <w:jc w:val="center"/>
+      </w:pPr>
+      <w:r>
+        <w:object w:dxaOrig="10831" w:dyaOrig="16156" w14:anchorId="709D5F1A">
+          <v:shape id="_x0000_i1052" type="#_x0000_t75" style="width:417.95pt;height:623.7pt" o:ole="">
+            <v:imagedata r:id="rId12" o:title=""/>
+          </v:shape>
+          <o:OLEObject Type="Embed" ProgID="Visio.Drawing.15" ShapeID="_x0000_i1052" DrawAspect="Content" ObjectID="_1739608822" r:id="rId13"/>
+        </w:object>
+      </w:r>
+    </w:p>
+    <w:p>
+      <w:pPr>
+        <w:pStyle w:val="ListParagraph"/>
+        <w:spacing w:line="360" w:lineRule="auto"/>
+        <w:ind w:left="360" w:firstLine="360"/>
+        <w:jc w:val="center"/>
+        <w:rPr>
+          <w:sz w:val="24"/>
+          <w:szCs w:val="24"/>
+        </w:rPr>
+      </w:pPr>
+      <w:r>
+        <w:rPr>
+          <w:b/>
+          <w:bCs/>
+          <w:sz w:val="24"/>
+          <w:szCs w:val="24"/>
+        </w:rPr>
+        <w:t xml:space="preserve">Gambar </w:t>
+      </w:r>
+      <w:r>
+        <w:rPr>
+          <w:b/>
+          <w:bCs/>
+          <w:sz w:val="24"/>
+          <w:szCs w:val="24"/>
+        </w:rPr>
+        <w:t>4</w:t>
+      </w:r>
+      <w:r>
+        <w:rPr>
+          <w:sz w:val="24"/>
+          <w:szCs w:val="24"/>
+        </w:rPr>
+        <w:t xml:space="preserve">. </w:t>
+      </w:r>
+      <w:r>
+        <w:rPr>
+          <w:i/>
+          <w:iCs/>
+          <w:sz w:val="24"/>
+          <w:szCs w:val="24"/>
+        </w:rPr>
+        <w:t>Activity</w:t>
+      </w:r>
+      <w:r>
+        <w:rPr>
+          <w:i/>
+          <w:iCs/>
+          <w:sz w:val="24"/>
+          <w:szCs w:val="24"/>
+        </w:rPr>
+        <w:t xml:space="preserve"> </w:t>
+      </w:r>
+      <w:r>
+        <w:rPr>
+          <w:i/>
+          <w:iCs/>
+          <w:sz w:val="24"/>
+          <w:szCs w:val="24"/>
+        </w:rPr>
+        <w:t>D</w:t>
+      </w:r>
+      <w:r>
+        <w:rPr>
+          <w:i/>
+          <w:iCs/>
+          <w:sz w:val="24"/>
+          <w:szCs w:val="24"/>
+        </w:rPr>
+        <w:t>iagram</w:t>
+      </w:r>
+      <w:r>
+        <w:rPr>
+          <w:sz w:val="24"/>
+          <w:szCs w:val="24"/>
+        </w:rPr>
+        <w:t xml:space="preserve"> </w:t>
+      </w:r>
+      <w:r>
+        <w:rPr>
+          <w:sz w:val="24"/>
+          <w:szCs w:val="24"/>
+        </w:rPr>
+        <w:t>Input Master Butir Kegiatan</w:t>
+      </w:r>
+    </w:p>
+    <w:p>
+      <w:pPr>
+        <w:pStyle w:val="ListParagraph"/>
+        <w:spacing w:line="360" w:lineRule="auto"/>
+        <w:ind w:left="360" w:firstLine="360"/>
+        <w:jc w:val="center"/>
+      </w:pPr>
+      <w:r>
+        <w:object w:dxaOrig="10831" w:dyaOrig="16216" w14:anchorId="64AD1910">
+          <v:shape id="_x0000_i1064" type="#_x0000_t75" style="width:416.1pt;height:622.75pt" o:ole="">
+            <v:imagedata r:id="rId14" o:title=""/>
+          </v:shape>
+          <o:OLEObject Type="Embed" ProgID="Visio.Drawing.15" ShapeID="_x0000_i1064" DrawAspect="Content" ObjectID="_1739608823" r:id="rId15"/>
+        </w:object>
+      </w:r>
+    </w:p>
+    <w:p>
+      <w:pPr>
+        <w:pStyle w:val="ListParagraph"/>
+        <w:spacing w:line="360" w:lineRule="auto"/>
+        <w:ind w:left="360" w:firstLine="360"/>
+        <w:jc w:val="center"/>
+        <w:rPr>
+          <w:sz w:val="24"/>
+          <w:szCs w:val="24"/>
+        </w:rPr>
+      </w:pPr>
+      <w:r>
+        <w:rPr>
+          <w:b/>
+          <w:bCs/>
+          <w:sz w:val="24"/>
+          <w:szCs w:val="24"/>
+        </w:rPr>
+        <w:t xml:space="preserve">Gambar </w:t>
+      </w:r>
+      <w:r>
+        <w:rPr>
+          <w:b/>
+          <w:bCs/>
+          <w:sz w:val="24"/>
+          <w:szCs w:val="24"/>
+        </w:rPr>
+        <w:t>5</w:t>
+      </w:r>
+      <w:r>
+        <w:rPr>
+          <w:sz w:val="24"/>
+          <w:szCs w:val="24"/>
+        </w:rPr>
+        <w:t xml:space="preserve">. </w:t>
+      </w:r>
+      <w:r>
+        <w:rPr>
+          <w:i/>
+          <w:iCs/>
+          <w:sz w:val="24"/>
+          <w:szCs w:val="24"/>
+        </w:rPr>
+        <w:t>Activity</w:t>
+      </w:r>
+      <w:r>
+        <w:rPr>
+          <w:i/>
+          <w:iCs/>
+          <w:sz w:val="24"/>
+          <w:szCs w:val="24"/>
+        </w:rPr>
+        <w:t xml:space="preserve"> </w:t>
+      </w:r>
+      <w:r>
+        <w:rPr>
+          <w:i/>
+          <w:iCs/>
+          <w:sz w:val="24"/>
+          <w:szCs w:val="24"/>
+        </w:rPr>
+        <w:t>D</w:t>
+      </w:r>
+      <w:r>
+        <w:rPr>
+          <w:i/>
+          <w:iCs/>
+          <w:sz w:val="24"/>
+          <w:szCs w:val="24"/>
+        </w:rPr>
+        <w:t>iagram</w:t>
+      </w:r>
+      <w:r>
+        <w:rPr>
+          <w:sz w:val="24"/>
+          <w:szCs w:val="24"/>
+        </w:rPr>
+        <w:t xml:space="preserve"> </w:t>
+      </w:r>
+      <w:r>
+        <w:rPr>
+          <w:sz w:val="24"/>
+          <w:szCs w:val="24"/>
+        </w:rPr>
+        <w:t>Monitoring CKP</w:t>
       </w:r>
     </w:p>
     <w:p>
@@ -876,18 +1244,8 @@
           <w:sz w:val="24"/>
           <w:szCs w:val="24"/>
         </w:rPr>
-        <w:t>Sequence</w:t>
-      </w:r>
-      <w:r>
-        <w:rPr>
-          <w:b/>
-          <w:bCs/>
-          <w:i/>
-          <w:iCs/>
-          <w:sz w:val="24"/>
-          <w:szCs w:val="24"/>
-        </w:rPr>
-        <w:t xml:space="preserve"> Diagram</w:t>
+        <w:lastRenderedPageBreak/>
+        <w:t>Sequence Diagram</w:t>
       </w:r>
     </w:p>
     <w:p>
@@ -915,18 +1273,7 @@
           <w:sz w:val="24"/>
           <w:szCs w:val="24"/>
         </w:rPr>
-        <w:t>Class</w:t>
-      </w:r>
-      <w:r>
-        <w:rPr>
-          <w:b/>
-          <w:bCs/>
-          <w:i/>
-          <w:iCs/>
-          <w:sz w:val="24"/>
-          <w:szCs w:val="24"/>
-        </w:rPr>
-        <w:t xml:space="preserve"> Diagram</w:t>
+        <w:t>Class Diagram</w:t>
       </w:r>
     </w:p>
     <w:p>
@@ -949,6 +1296,56 @@
     </w:sectPr>
   </w:body>
 </w:document>
+</file>
+
+<file path=word/endnotes.xml><?xml version="1.0" encoding="utf-8"?>
+<w:endnotes xmlns:wpc="http://schemas.microsoft.com/office/word/2010/wordprocessingCanvas" xmlns:cx="http://schemas.microsoft.com/office/drawing/2014/chartex" xmlns:cx1="http://schemas.microsoft.com/office/drawing/2015/9/8/chartex" xmlns:cx2="http://schemas.microsoft.com/office/drawing/2015/10/21/chartex" xmlns:cx3="http://schemas.microsoft.com/office/drawing/2016/5/9/chartex" xmlns:cx4="http://schemas.microsoft.com/office/drawing/2016/5/10/chartex" xmlns:cx5="http://schemas.microsoft.com/office/drawing/2016/5/11/chartex" xmlns:cx6="http://schemas.microsoft.com/office/drawing/2016/5/12/chartex" xmlns:cx7="http://schemas.microsoft.com/office/drawing/2016/5/13/chartex" xmlns:cx8="http://schemas.microsoft.com/office/drawing/2016/5/14/chartex" xmlns:mc="http://schemas.openxmlformats.org/markup-compatibility/2006" xmlns:aink="http://schemas.microsoft.com/office/drawing/2016/ink" xmlns:am3d="http://schemas.microsoft.com/office/drawing/2017/model3d" xmlns:o="urn:schemas-microsoft-com:office:office" xmlns:oel="http://schemas.microsoft.com/office/2019/extlst" xmlns:r="http://schemas.openxmlformats.org/officeDocument/2006/relationships" xmlns:m="http://schemas.openxmlformats.org/officeDocument/2006/math" xmlns:v="urn:schemas-microsoft-com:vml" xmlns:wp14="http://schemas.microsoft.com/office/word/2010/wordprocessingDrawing" xmlns:wp="http://schemas.openxmlformats.org/drawingml/2006/wordprocessingDrawing" xmlns:w10="urn:schemas-microsoft-com:office:word" xmlns:w="http://schemas.openxmlformats.org/wordprocessingml/2006/main" xmlns:w14="http://schemas.microsoft.com/office/word/2010/wordml" xmlns:w15="http://schemas.microsoft.com/office/word/2012/wordml" xmlns:w16cex="http://schemas.microsoft.com/office/word/2018/wordml/cex" xmlns:w16cid="http://schemas.microsoft.com/office/word/2016/wordml/cid" xmlns:w16="http://schemas.microsoft.com/office/word/2018/wordml" xmlns:w16sdtdh="http://schemas.microsoft.com/office/word/2020/wordml/sdtdatahash" xmlns:w16se="http://schemas.microsoft.com/office/word/2015/wordml/symex" xmlns:wpg="http://schemas.microsoft.com/office/word/2010/wordprocessingGroup" xmlns:wpi="http://schemas.microsoft.com/office/word/2010/wordprocessingInk" xmlns:wne="http://schemas.microsoft.com/office/word/2006/wordml" xmlns:wps="http://schemas.microsoft.com/office/word/2010/wordprocessingShape" mc:Ignorable="w14 w15 w16se w16cid w16 w16cex w16sdtdh wp14">
+  <w:endnote w:type="separator" w:id="-1">
+    <w:p>
+      <w:pPr>
+        <w:spacing w:after="0" w:line="240" w:lineRule="auto"/>
+      </w:pPr>
+      <w:r>
+        <w:separator/>
+      </w:r>
+    </w:p>
+  </w:endnote>
+  <w:endnote w:type="continuationSeparator" w:id="0">
+    <w:p>
+      <w:pPr>
+        <w:spacing w:after="0" w:line="240" w:lineRule="auto"/>
+      </w:pPr>
+      <w:r>
+        <w:continuationSeparator/>
+      </w:r>
+    </w:p>
+  </w:endnote>
+</w:endnotes>
+</file>
+
+<file path=word/footnotes.xml><?xml version="1.0" encoding="utf-8"?>
+<w:footnotes xmlns:wpc="http://schemas.microsoft.com/office/word/2010/wordprocessingCanvas" xmlns:cx="http://schemas.microsoft.com/office/drawing/2014/chartex" xmlns:cx1="http://schemas.microsoft.com/office/drawing/2015/9/8/chartex" xmlns:cx2="http://schemas.microsoft.com/office/drawing/2015/10/21/chartex" xmlns:cx3="http://schemas.microsoft.com/office/drawing/2016/5/9/chartex" xmlns:cx4="http://schemas.microsoft.com/office/drawing/2016/5/10/chartex" xmlns:cx5="http://schemas.microsoft.com/office/drawing/2016/5/11/chartex" xmlns:cx6="http://schemas.microsoft.com/office/drawing/2016/5/12/chartex" xmlns:cx7="http://schemas.microsoft.com/office/drawing/2016/5/13/chartex" xmlns:cx8="http://schemas.microsoft.com/office/drawing/2016/5/14/chartex" xmlns:mc="http://schemas.openxmlformats.org/markup-compatibility/2006" xmlns:aink="http://schemas.microsoft.com/office/drawing/2016/ink" xmlns:am3d="http://schemas.microsoft.com/office/drawing/2017/model3d" xmlns:o="urn:schemas-microsoft-com:office:office" xmlns:oel="http://schemas.microsoft.com/office/2019/extlst" xmlns:r="http://schemas.openxmlformats.org/officeDocument/2006/relationships" xmlns:m="http://schemas.openxmlformats.org/officeDocument/2006/math" xmlns:v="urn:schemas-microsoft-com:vml" xmlns:wp14="http://schemas.microsoft.com/office/word/2010/wordprocessingDrawing" xmlns:wp="http://schemas.openxmlformats.org/drawingml/2006/wordprocessingDrawing" xmlns:w10="urn:schemas-microsoft-com:office:word" xmlns:w="http://schemas.openxmlformats.org/wordprocessingml/2006/main" xmlns:w14="http://schemas.microsoft.com/office/word/2010/wordml" xmlns:w15="http://schemas.microsoft.com/office/word/2012/wordml" xmlns:w16cex="http://schemas.microsoft.com/office/word/2018/wordml/cex" xmlns:w16cid="http://schemas.microsoft.com/office/word/2016/wordml/cid" xmlns:w16="http://schemas.microsoft.com/office/word/2018/wordml" xmlns:w16sdtdh="http://schemas.microsoft.com/office/word/2020/wordml/sdtdatahash" xmlns:w16se="http://schemas.microsoft.com/office/word/2015/wordml/symex" xmlns:wpg="http://schemas.microsoft.com/office/word/2010/wordprocessingGroup" xmlns:wpi="http://schemas.microsoft.com/office/word/2010/wordprocessingInk" xmlns:wne="http://schemas.microsoft.com/office/word/2006/wordml" xmlns:wps="http://schemas.microsoft.com/office/word/2010/wordprocessingShape" mc:Ignorable="w14 w15 w16se w16cid w16 w16cex w16sdtdh wp14">
+  <w:footnote w:type="separator" w:id="-1">
+    <w:p>
+      <w:pPr>
+        <w:spacing w:after="0" w:line="240" w:lineRule="auto"/>
+      </w:pPr>
+      <w:r>
+        <w:separator/>
+      </w:r>
+    </w:p>
+  </w:footnote>
+  <w:footnote w:type="continuationSeparator" w:id="0">
+    <w:p>
+      <w:pPr>
+        <w:spacing w:after="0" w:line="240" w:lineRule="auto"/>
+      </w:pPr>
+      <w:r>
+        <w:continuationSeparator/>
+      </w:r>
+    </w:p>
+  </w:footnote>
+</w:footnotes>
 </file>
 
 <file path=word/numbering.xml><?xml version="1.0" encoding="utf-8"?>
@@ -2623,6 +3020,58 @@
       </w:tblBorders>
     </w:tblPr>
   </w:style>
+  <w:style w:type="paragraph" w:styleId="Header">
+    <w:name w:val="header"/>
+    <w:basedOn w:val="Normal"/>
+    <w:link w:val="HeaderChar"/>
+    <w:uiPriority w:val="99"/>
+    <w:unhideWhenUsed/>
+    <w:rsid w:val="00CB5607"/>
+    <w:pPr>
+      <w:tabs>
+        <w:tab w:val="center" w:pos="4680"/>
+        <w:tab w:val="right" w:pos="9360"/>
+      </w:tabs>
+      <w:spacing w:after="0" w:line="240" w:lineRule="auto"/>
+    </w:pPr>
+  </w:style>
+  <w:style w:type="character" w:customStyle="1" w:styleId="HeaderChar">
+    <w:name w:val="Header Char"/>
+    <w:basedOn w:val="DefaultParagraphFont"/>
+    <w:link w:val="Header"/>
+    <w:uiPriority w:val="99"/>
+    <w:rsid w:val="00CB5607"/>
+    <w:rPr>
+      <w:noProof/>
+      <w:lang w:val="en-ID"/>
+    </w:rPr>
+  </w:style>
+  <w:style w:type="paragraph" w:styleId="Footer">
+    <w:name w:val="footer"/>
+    <w:basedOn w:val="Normal"/>
+    <w:link w:val="FooterChar"/>
+    <w:uiPriority w:val="99"/>
+    <w:unhideWhenUsed/>
+    <w:rsid w:val="00CB5607"/>
+    <w:pPr>
+      <w:tabs>
+        <w:tab w:val="center" w:pos="4680"/>
+        <w:tab w:val="right" w:pos="9360"/>
+      </w:tabs>
+      <w:spacing w:after="0" w:line="240" w:lineRule="auto"/>
+    </w:pPr>
+  </w:style>
+  <w:style w:type="character" w:customStyle="1" w:styleId="FooterChar">
+    <w:name w:val="Footer Char"/>
+    <w:basedOn w:val="DefaultParagraphFont"/>
+    <w:link w:val="Footer"/>
+    <w:uiPriority w:val="99"/>
+    <w:rsid w:val="00CB5607"/>
+    <w:rPr>
+      <w:noProof/>
+      <w:lang w:val="en-ID"/>
+    </w:rPr>
+  </w:style>
 </w:styles>
 </file>
 

</xml_diff>

<commit_message>
7 Februari 2.30 sore
</commit_message>
<xml_diff>
--- a/2021 DEBI TOMIKA/III. SISTEM INFORMASI DAN MULTIMEDIA/III.A. Sistem Informasi/III.A.1. Menyusun Usulan Pembangunan Sistem Informasi/9. III.A.6. Dokumen Pemodelan Proses SICAKEP.docx
+++ b/2021 DEBI TOMIKA/III. SISTEM INFORMASI DAN MULTIMEDIA/III.A. Sistem Informasi/III.A.1. Menyusun Usulan Pembangunan Sistem Informasi/9. III.A.6. Dokumen Pemodelan Proses SICAKEP.docx
@@ -809,10 +809,10 @@
             <v:path o:extrusionok="f" gradientshapeok="t" o:connecttype="rect"/>
             <o:lock v:ext="edit" aspectratio="t"/>
           </v:shapetype>
-          <v:shape id="_x0000_i1032" type="#_x0000_t75" style="width:372.15pt;height:555.45pt" o:ole="">
+          <v:shape id="_x0000_i1025" type="#_x0000_t75" style="width:371.7pt;height:555.9pt" o:ole="">
             <v:imagedata r:id="rId8" o:title=""/>
           </v:shape>
-          <o:OLEObject Type="Embed" ProgID="Visio.Drawing.15" ShapeID="_x0000_i1032" DrawAspect="Content" ObjectID="_1739608820" r:id="rId9"/>
+          <o:OLEObject Type="Embed" ProgID="Visio.Drawing.15" ShapeID="_x0000_i1025" DrawAspect="Content" ObjectID="_1739704098" r:id="rId9"/>
         </w:object>
       </w:r>
     </w:p>
@@ -834,16 +834,7 @@
           <w:sz w:val="24"/>
           <w:szCs w:val="24"/>
         </w:rPr>
-        <w:t xml:space="preserve">Gambar </w:t>
-      </w:r>
-      <w:r>
-        <w:rPr>
-          <w:b/>
-          <w:bCs/>
-          <w:sz w:val="24"/>
-          <w:szCs w:val="24"/>
-        </w:rPr>
-        <w:t>2</w:t>
+        <w:t>Gambar 2</w:t>
       </w:r>
       <w:r>
         <w:rPr>
@@ -893,14 +884,7 @@
           <w:sz w:val="24"/>
           <w:szCs w:val="24"/>
         </w:rPr>
-        <w:t xml:space="preserve"> </w:t>
-      </w:r>
-      <w:r>
-        <w:rPr>
-          <w:sz w:val="24"/>
-          <w:szCs w:val="24"/>
-        </w:rPr>
-        <w:t>Membuat Dokumen CKP</w:t>
+        <w:t xml:space="preserve"> Membuat Dokumen CKP</w:t>
       </w:r>
     </w:p>
     <w:p>
@@ -912,10 +896,10 @@
       </w:pPr>
       <w:r>
         <w:object w:dxaOrig="10831" w:dyaOrig="16126" w14:anchorId="6053A1E4">
-          <v:shape id="_x0000_i1041" type="#_x0000_t75" style="width:413.3pt;height:614.35pt" o:ole="">
+          <v:shape id="_x0000_i1026" type="#_x0000_t75" style="width:413.6pt;height:614.5pt" o:ole="">
             <v:imagedata r:id="rId10" o:title=""/>
           </v:shape>
-          <o:OLEObject Type="Embed" ProgID="Visio.Drawing.15" ShapeID="_x0000_i1041" DrawAspect="Content" ObjectID="_1739608821" r:id="rId11"/>
+          <o:OLEObject Type="Embed" ProgID="Visio.Drawing.15" ShapeID="_x0000_i1026" DrawAspect="Content" ObjectID="_1739704099" r:id="rId11"/>
         </w:object>
       </w:r>
     </w:p>
@@ -937,16 +921,7 @@
           <w:sz w:val="24"/>
           <w:szCs w:val="24"/>
         </w:rPr>
-        <w:t xml:space="preserve">Gambar </w:t>
-      </w:r>
-      <w:r>
-        <w:rPr>
-          <w:b/>
-          <w:bCs/>
-          <w:sz w:val="24"/>
-          <w:szCs w:val="24"/>
-        </w:rPr>
-        <w:t>3</w:t>
+        <w:t>Gambar 3</w:t>
       </w:r>
       <w:r>
         <w:rPr>
@@ -996,21 +971,7 @@
           <w:sz w:val="24"/>
           <w:szCs w:val="24"/>
         </w:rPr>
-        <w:t xml:space="preserve"> </w:t>
-      </w:r>
-      <w:r>
-        <w:rPr>
-          <w:sz w:val="24"/>
-          <w:szCs w:val="24"/>
-        </w:rPr>
-        <w:t>Penilaian</w:t>
-      </w:r>
-      <w:r>
-        <w:rPr>
-          <w:sz w:val="24"/>
-          <w:szCs w:val="24"/>
-        </w:rPr>
-        <w:t xml:space="preserve"> CKP</w:t>
+        <w:t xml:space="preserve"> Penilaian CKP</w:t>
       </w:r>
     </w:p>
     <w:p>
@@ -1022,10 +983,10 @@
       </w:pPr>
       <w:r>
         <w:object w:dxaOrig="10831" w:dyaOrig="16156" w14:anchorId="709D5F1A">
-          <v:shape id="_x0000_i1052" type="#_x0000_t75" style="width:417.95pt;height:623.7pt" o:ole="">
+          <v:shape id="_x0000_i1027" type="#_x0000_t75" style="width:417.75pt;height:623.7pt" o:ole="">
             <v:imagedata r:id="rId12" o:title=""/>
           </v:shape>
-          <o:OLEObject Type="Embed" ProgID="Visio.Drawing.15" ShapeID="_x0000_i1052" DrawAspect="Content" ObjectID="_1739608822" r:id="rId13"/>
+          <o:OLEObject Type="Embed" ProgID="Visio.Drawing.15" ShapeID="_x0000_i1027" DrawAspect="Content" ObjectID="_1739704100" r:id="rId13"/>
         </w:object>
       </w:r>
     </w:p>
@@ -1047,16 +1008,7 @@
           <w:sz w:val="24"/>
           <w:szCs w:val="24"/>
         </w:rPr>
-        <w:t xml:space="preserve">Gambar </w:t>
-      </w:r>
-      <w:r>
-        <w:rPr>
-          <w:b/>
-          <w:bCs/>
-          <w:sz w:val="24"/>
-          <w:szCs w:val="24"/>
-        </w:rPr>
-        <w:t>4</w:t>
+        <w:t>Gambar 4</w:t>
       </w:r>
       <w:r>
         <w:rPr>
@@ -1125,10 +1077,10 @@
       </w:pPr>
       <w:r>
         <w:object w:dxaOrig="10831" w:dyaOrig="16216" w14:anchorId="64AD1910">
-          <v:shape id="_x0000_i1064" type="#_x0000_t75" style="width:416.1pt;height:622.75pt" o:ole="">
+          <v:shape id="_x0000_i1028" type="#_x0000_t75" style="width:416.1pt;height:622.9pt" o:ole="">
             <v:imagedata r:id="rId14" o:title=""/>
           </v:shape>
-          <o:OLEObject Type="Embed" ProgID="Visio.Drawing.15" ShapeID="_x0000_i1064" DrawAspect="Content" ObjectID="_1739608823" r:id="rId15"/>
+          <o:OLEObject Type="Embed" ProgID="Visio.Drawing.15" ShapeID="_x0000_i1028" DrawAspect="Content" ObjectID="_1739704101" r:id="rId15"/>
         </w:object>
       </w:r>
     </w:p>
@@ -1142,24 +1094,21 @@
           <w:sz w:val="24"/>
           <w:szCs w:val="24"/>
         </w:rPr>
-      </w:pPr>
-      <w:r>
-        <w:rPr>
-          <w:b/>
-          <w:bCs/>
-          <w:sz w:val="24"/>
-          <w:szCs w:val="24"/>
-        </w:rPr>
-        <w:t xml:space="preserve">Gambar </w:t>
-      </w:r>
-      <w:r>
-        <w:rPr>
-          <w:b/>
-          <w:bCs/>
-          <w:sz w:val="24"/>
-          <w:szCs w:val="24"/>
-        </w:rPr>
-        <w:t>5</w:t>
+        <w:sectPr>
+          <w:pgSz w:w="12240" w:h="15840"/>
+          <w:pgMar w:top="1440" w:right="1440" w:bottom="1440" w:left="1440" w:header="720" w:footer="720" w:gutter="0"/>
+          <w:cols w:space="720"/>
+          <w:docGrid w:linePitch="360"/>
+        </w:sectPr>
+      </w:pPr>
+      <w:r>
+        <w:rPr>
+          <w:b/>
+          <w:bCs/>
+          <w:sz w:val="24"/>
+          <w:szCs w:val="24"/>
+        </w:rPr>
+        <w:t>Gambar 5</w:t>
       </w:r>
       <w:r>
         <w:rPr>
@@ -1209,14 +1158,7 @@
           <w:sz w:val="24"/>
           <w:szCs w:val="24"/>
         </w:rPr>
-        <w:t xml:space="preserve"> </w:t>
-      </w:r>
-      <w:r>
-        <w:rPr>
-          <w:sz w:val="24"/>
-          <w:szCs w:val="24"/>
-        </w:rPr>
-        <w:t>Monitoring CKP</w:t>
+        <w:t xml:space="preserve"> Monitoring CKP</w:t>
       </w:r>
     </w:p>
     <w:p>
@@ -1251,6 +1193,545 @@
     <w:p>
       <w:pPr>
         <w:pStyle w:val="ListParagraph"/>
+        <w:spacing w:line="360" w:lineRule="auto"/>
+        <w:jc w:val="center"/>
+      </w:pPr>
+      <w:r>
+        <w:object w:dxaOrig="16126" w:dyaOrig="6901" w14:anchorId="55513848">
+          <v:shape id="_x0000_i1073" type="#_x0000_t75" style="width:622.9pt;height:266.25pt" o:ole="">
+            <v:imagedata r:id="rId16" o:title=""/>
+          </v:shape>
+          <o:OLEObject Type="Embed" ProgID="Visio.Drawing.15" ShapeID="_x0000_i1073" DrawAspect="Content" ObjectID="_1739704102" r:id="rId17"/>
+        </w:object>
+      </w:r>
+    </w:p>
+    <w:p>
+      <w:pPr>
+        <w:pStyle w:val="ListParagraph"/>
+        <w:spacing w:line="360" w:lineRule="auto"/>
+        <w:jc w:val="center"/>
+        <w:rPr>
+          <w:sz w:val="24"/>
+          <w:szCs w:val="24"/>
+        </w:rPr>
+      </w:pPr>
+      <w:r>
+        <w:rPr>
+          <w:b/>
+          <w:bCs/>
+          <w:sz w:val="24"/>
+          <w:szCs w:val="24"/>
+        </w:rPr>
+        <w:t xml:space="preserve">Gambar </w:t>
+      </w:r>
+      <w:r>
+        <w:rPr>
+          <w:b/>
+          <w:bCs/>
+          <w:sz w:val="24"/>
+          <w:szCs w:val="24"/>
+        </w:rPr>
+        <w:t>6</w:t>
+      </w:r>
+      <w:r>
+        <w:rPr>
+          <w:b/>
+          <w:bCs/>
+          <w:sz w:val="24"/>
+          <w:szCs w:val="24"/>
+        </w:rPr>
+        <w:t xml:space="preserve">. </w:t>
+      </w:r>
+      <w:r>
+        <w:rPr>
+          <w:i/>
+          <w:iCs/>
+          <w:sz w:val="24"/>
+          <w:szCs w:val="24"/>
+        </w:rPr>
+        <w:t>Sequence Diagram</w:t>
+      </w:r>
+      <w:r>
+        <w:rPr>
+          <w:sz w:val="24"/>
+          <w:szCs w:val="24"/>
+        </w:rPr>
+        <w:t xml:space="preserve"> Login</w:t>
+      </w:r>
+    </w:p>
+    <w:p>
+      <w:pPr>
+        <w:pStyle w:val="ListParagraph"/>
+        <w:spacing w:line="360" w:lineRule="auto"/>
+        <w:jc w:val="center"/>
+        <w:rPr>
+          <w:sz w:val="24"/>
+          <w:szCs w:val="24"/>
+        </w:rPr>
+      </w:pPr>
+    </w:p>
+    <w:p>
+      <w:pPr>
+        <w:pStyle w:val="ListParagraph"/>
+        <w:spacing w:line="360" w:lineRule="auto"/>
+        <w:jc w:val="center"/>
+      </w:pPr>
+      <w:r>
+        <w:object w:dxaOrig="13426" w:dyaOrig="5580" w14:anchorId="73A5F020">
+          <v:shape id="_x0000_i1044" type="#_x0000_t75" style="width:541.65pt;height:225.2pt" o:ole="">
+            <v:imagedata r:id="rId18" o:title=""/>
+          </v:shape>
+          <o:OLEObject Type="Embed" ProgID="Visio.Drawing.15" ShapeID="_x0000_i1044" DrawAspect="Content" ObjectID="_1739704103" r:id="rId19"/>
+        </w:object>
+      </w:r>
+    </w:p>
+    <w:p>
+      <w:pPr>
+        <w:pStyle w:val="ListParagraph"/>
+        <w:spacing w:line="360" w:lineRule="auto"/>
+        <w:jc w:val="center"/>
+      </w:pPr>
+      <w:r>
+        <w:object w:dxaOrig="13426" w:dyaOrig="5580" w14:anchorId="12D01D51">
+          <v:shape id="_x0000_i1059" type="#_x0000_t75" style="width:512.35pt;height:212.65pt" o:ole="">
+            <v:imagedata r:id="rId20" o:title=""/>
+          </v:shape>
+          <o:OLEObject Type="Embed" ProgID="Visio.Drawing.15" ShapeID="_x0000_i1059" DrawAspect="Content" ObjectID="_1739704104" r:id="rId21"/>
+        </w:object>
+      </w:r>
+    </w:p>
+    <w:p>
+      <w:pPr>
+        <w:pStyle w:val="ListParagraph"/>
+        <w:spacing w:line="360" w:lineRule="auto"/>
+        <w:jc w:val="center"/>
+        <w:rPr>
+          <w:sz w:val="24"/>
+          <w:szCs w:val="24"/>
+        </w:rPr>
+      </w:pPr>
+      <w:r>
+        <w:rPr>
+          <w:b/>
+          <w:bCs/>
+          <w:sz w:val="24"/>
+          <w:szCs w:val="24"/>
+        </w:rPr>
+        <w:t xml:space="preserve">Gambar </w:t>
+      </w:r>
+      <w:r>
+        <w:rPr>
+          <w:b/>
+          <w:bCs/>
+          <w:sz w:val="24"/>
+          <w:szCs w:val="24"/>
+        </w:rPr>
+        <w:t>7</w:t>
+      </w:r>
+      <w:r>
+        <w:rPr>
+          <w:b/>
+          <w:bCs/>
+          <w:sz w:val="24"/>
+          <w:szCs w:val="24"/>
+        </w:rPr>
+        <w:t>-8</w:t>
+      </w:r>
+      <w:r>
+        <w:rPr>
+          <w:b/>
+          <w:bCs/>
+          <w:sz w:val="24"/>
+          <w:szCs w:val="24"/>
+        </w:rPr>
+        <w:t xml:space="preserve">. </w:t>
+      </w:r>
+      <w:r>
+        <w:rPr>
+          <w:i/>
+          <w:iCs/>
+          <w:sz w:val="24"/>
+          <w:szCs w:val="24"/>
+        </w:rPr>
+        <w:t>Sequence Diagram</w:t>
+      </w:r>
+      <w:r>
+        <w:rPr>
+          <w:sz w:val="24"/>
+          <w:szCs w:val="24"/>
+        </w:rPr>
+        <w:t xml:space="preserve"> </w:t>
+      </w:r>
+      <w:r>
+        <w:rPr>
+          <w:sz w:val="24"/>
+          <w:szCs w:val="24"/>
+        </w:rPr>
+        <w:t>Input Master Butir Kegiatan</w:t>
+      </w:r>
+      <w:r>
+        <w:rPr>
+          <w:sz w:val="24"/>
+          <w:szCs w:val="24"/>
+        </w:rPr>
+        <w:t xml:space="preserve"> dan Master Kegiatan</w:t>
+      </w:r>
+    </w:p>
+    <w:p>
+      <w:pPr>
+        <w:pStyle w:val="ListParagraph"/>
+        <w:spacing w:line="360" w:lineRule="auto"/>
+        <w:jc w:val="center"/>
+      </w:pPr>
+      <w:r>
+        <w:object w:dxaOrig="14641" w:dyaOrig="8580" w14:anchorId="3E6AAE7F">
+          <v:shape id="_x0000_i1068" type="#_x0000_t75" style="width:9in;height:379.25pt" o:ole="">
+            <v:imagedata r:id="rId22" o:title=""/>
+          </v:shape>
+          <o:OLEObject Type="Embed" ProgID="Visio.Drawing.15" ShapeID="_x0000_i1068" DrawAspect="Content" ObjectID="_1739704105" r:id="rId23"/>
+        </w:object>
+      </w:r>
+    </w:p>
+    <w:p>
+      <w:pPr>
+        <w:pStyle w:val="ListParagraph"/>
+        <w:spacing w:line="360" w:lineRule="auto"/>
+        <w:jc w:val="center"/>
+        <w:rPr>
+          <w:sz w:val="24"/>
+          <w:szCs w:val="24"/>
+        </w:rPr>
+      </w:pPr>
+      <w:r>
+        <w:rPr>
+          <w:b/>
+          <w:bCs/>
+          <w:sz w:val="24"/>
+          <w:szCs w:val="24"/>
+        </w:rPr>
+        <w:t xml:space="preserve">Gambar </w:t>
+      </w:r>
+      <w:r>
+        <w:rPr>
+          <w:b/>
+          <w:bCs/>
+          <w:sz w:val="24"/>
+          <w:szCs w:val="24"/>
+        </w:rPr>
+        <w:t>7-8</w:t>
+      </w:r>
+      <w:r>
+        <w:rPr>
+          <w:b/>
+          <w:bCs/>
+          <w:sz w:val="24"/>
+          <w:szCs w:val="24"/>
+        </w:rPr>
+        <w:t xml:space="preserve">. </w:t>
+      </w:r>
+      <w:r>
+        <w:rPr>
+          <w:i/>
+          <w:iCs/>
+          <w:sz w:val="24"/>
+          <w:szCs w:val="24"/>
+        </w:rPr>
+        <w:t>Sequence Diagram</w:t>
+      </w:r>
+      <w:r>
+        <w:rPr>
+          <w:sz w:val="24"/>
+          <w:szCs w:val="24"/>
+        </w:rPr>
+        <w:t xml:space="preserve"> </w:t>
+      </w:r>
+      <w:r>
+        <w:rPr>
+          <w:sz w:val="24"/>
+          <w:szCs w:val="24"/>
+        </w:rPr>
+        <w:t>Buat Dokumen CKP</w:t>
+      </w:r>
+    </w:p>
+    <w:p>
+      <w:pPr>
+        <w:pStyle w:val="ListParagraph"/>
+        <w:spacing w:line="360" w:lineRule="auto"/>
+        <w:rPr>
+          <w:b/>
+          <w:bCs/>
+          <w:sz w:val="24"/>
+          <w:szCs w:val="24"/>
+        </w:rPr>
+      </w:pPr>
+    </w:p>
+    <w:p>
+      <w:pPr>
+        <w:pStyle w:val="ListParagraph"/>
+        <w:spacing w:line="360" w:lineRule="auto"/>
+      </w:pPr>
+      <w:r>
+        <w:object w:dxaOrig="15181" w:dyaOrig="8506" w14:anchorId="25822107">
+          <v:shape id="_x0000_i1077" type="#_x0000_t75" style="width:647.15pt;height:362.5pt" o:ole="">
+            <v:imagedata r:id="rId24" o:title=""/>
+          </v:shape>
+          <o:OLEObject Type="Embed" ProgID="Visio.Drawing.15" ShapeID="_x0000_i1077" DrawAspect="Content" ObjectID="_1739704106" r:id="rId25"/>
+        </w:object>
+      </w:r>
+    </w:p>
+    <w:p>
+      <w:pPr>
+        <w:pStyle w:val="ListParagraph"/>
+        <w:spacing w:line="360" w:lineRule="auto"/>
+        <w:jc w:val="center"/>
+        <w:rPr>
+          <w:sz w:val="24"/>
+          <w:szCs w:val="24"/>
+        </w:rPr>
+      </w:pPr>
+      <w:r>
+        <w:rPr>
+          <w:b/>
+          <w:bCs/>
+          <w:sz w:val="24"/>
+          <w:szCs w:val="24"/>
+        </w:rPr>
+        <w:t xml:space="preserve">Gambar </w:t>
+      </w:r>
+      <w:r>
+        <w:rPr>
+          <w:b/>
+          <w:bCs/>
+          <w:sz w:val="24"/>
+          <w:szCs w:val="24"/>
+        </w:rPr>
+        <w:t>9</w:t>
+      </w:r>
+      <w:r>
+        <w:rPr>
+          <w:b/>
+          <w:bCs/>
+          <w:sz w:val="24"/>
+          <w:szCs w:val="24"/>
+        </w:rPr>
+        <w:t xml:space="preserve">. </w:t>
+      </w:r>
+      <w:r>
+        <w:rPr>
+          <w:i/>
+          <w:iCs/>
+          <w:sz w:val="24"/>
+          <w:szCs w:val="24"/>
+        </w:rPr>
+        <w:t>Sequence Diagram</w:t>
+      </w:r>
+      <w:r>
+        <w:rPr>
+          <w:sz w:val="24"/>
+          <w:szCs w:val="24"/>
+        </w:rPr>
+        <w:t xml:space="preserve"> </w:t>
+      </w:r>
+      <w:r>
+        <w:rPr>
+          <w:sz w:val="24"/>
+          <w:szCs w:val="24"/>
+        </w:rPr>
+        <w:t>Penilaian</w:t>
+      </w:r>
+      <w:r>
+        <w:rPr>
+          <w:sz w:val="24"/>
+          <w:szCs w:val="24"/>
+        </w:rPr>
+        <w:t xml:space="preserve"> CKP</w:t>
+      </w:r>
+    </w:p>
+    <w:p>
+      <w:pPr>
+        <w:pStyle w:val="ListParagraph"/>
+        <w:spacing w:line="360" w:lineRule="auto"/>
+        <w:jc w:val="center"/>
+        <w:rPr>
+          <w:sz w:val="24"/>
+          <w:szCs w:val="24"/>
+        </w:rPr>
+      </w:pPr>
+      <w:r>
+        <w:object w:dxaOrig="13771" w:dyaOrig="7756" w14:anchorId="54F2C257">
+          <v:shape id="_x0000_i1079" type="#_x0000_t75" style="width:9in;height:365pt" o:ole="">
+            <v:imagedata r:id="rId26" o:title=""/>
+          </v:shape>
+          <o:OLEObject Type="Embed" ProgID="Visio.Drawing.15" ShapeID="_x0000_i1079" DrawAspect="Content" ObjectID="_1739704107" r:id="rId27"/>
+        </w:object>
+      </w:r>
+    </w:p>
+    <w:p>
+      <w:pPr>
+        <w:pStyle w:val="ListParagraph"/>
+        <w:spacing w:line="360" w:lineRule="auto"/>
+        <w:jc w:val="center"/>
+        <w:rPr>
+          <w:sz w:val="24"/>
+          <w:szCs w:val="24"/>
+        </w:rPr>
+      </w:pPr>
+      <w:r>
+        <w:rPr>
+          <w:b/>
+          <w:bCs/>
+          <w:sz w:val="24"/>
+          <w:szCs w:val="24"/>
+        </w:rPr>
+        <w:t xml:space="preserve">Gambar </w:t>
+      </w:r>
+      <w:r>
+        <w:rPr>
+          <w:b/>
+          <w:bCs/>
+          <w:sz w:val="24"/>
+          <w:szCs w:val="24"/>
+        </w:rPr>
+        <w:t>9</w:t>
+      </w:r>
+      <w:r>
+        <w:rPr>
+          <w:b/>
+          <w:bCs/>
+          <w:sz w:val="24"/>
+          <w:szCs w:val="24"/>
+        </w:rPr>
+        <w:t xml:space="preserve">. </w:t>
+      </w:r>
+      <w:r>
+        <w:rPr>
+          <w:i/>
+          <w:iCs/>
+          <w:sz w:val="24"/>
+          <w:szCs w:val="24"/>
+        </w:rPr>
+        <w:t>Sequence Diagram</w:t>
+      </w:r>
+      <w:r>
+        <w:rPr>
+          <w:sz w:val="24"/>
+          <w:szCs w:val="24"/>
+        </w:rPr>
+        <w:t xml:space="preserve"> </w:t>
+      </w:r>
+      <w:r>
+        <w:rPr>
+          <w:sz w:val="24"/>
+          <w:szCs w:val="24"/>
+        </w:rPr>
+        <w:t>Monitoring</w:t>
+      </w:r>
+      <w:r>
+        <w:rPr>
+          <w:sz w:val="24"/>
+          <w:szCs w:val="24"/>
+        </w:rPr>
+        <w:t xml:space="preserve"> CKP</w:t>
+      </w:r>
+    </w:p>
+    <w:p>
+      <w:pPr>
+        <w:pStyle w:val="ListParagraph"/>
+        <w:spacing w:line="360" w:lineRule="auto"/>
+        <w:jc w:val="center"/>
+      </w:pPr>
+      <w:r>
+        <w:object w:dxaOrig="13831" w:dyaOrig="7020" w14:anchorId="67BE105D">
+          <v:shape id="_x0000_i1081" type="#_x0000_t75" style="width:9in;height:329pt" o:ole="">
+            <v:imagedata r:id="rId28" o:title=""/>
+          </v:shape>
+          <o:OLEObject Type="Embed" ProgID="Visio.Drawing.15" ShapeID="_x0000_i1081" DrawAspect="Content" ObjectID="_1739704108" r:id="rId29"/>
+        </w:object>
+      </w:r>
+    </w:p>
+    <w:p>
+      <w:pPr>
+        <w:pStyle w:val="ListParagraph"/>
+        <w:spacing w:line="360" w:lineRule="auto"/>
+        <w:jc w:val="center"/>
+        <w:rPr>
+          <w:sz w:val="24"/>
+          <w:szCs w:val="24"/>
+        </w:rPr>
+      </w:pPr>
+      <w:r>
+        <w:rPr>
+          <w:b/>
+          <w:bCs/>
+          <w:sz w:val="24"/>
+          <w:szCs w:val="24"/>
+        </w:rPr>
+        <w:t xml:space="preserve">Gambar </w:t>
+      </w:r>
+      <w:r>
+        <w:rPr>
+          <w:b/>
+          <w:bCs/>
+          <w:sz w:val="24"/>
+          <w:szCs w:val="24"/>
+        </w:rPr>
+        <w:t>9</w:t>
+      </w:r>
+      <w:r>
+        <w:rPr>
+          <w:b/>
+          <w:bCs/>
+          <w:sz w:val="24"/>
+          <w:szCs w:val="24"/>
+        </w:rPr>
+        <w:t xml:space="preserve">. </w:t>
+      </w:r>
+      <w:r>
+        <w:rPr>
+          <w:i/>
+          <w:iCs/>
+          <w:sz w:val="24"/>
+          <w:szCs w:val="24"/>
+        </w:rPr>
+        <w:t>Sequence Diagram</w:t>
+      </w:r>
+      <w:r>
+        <w:rPr>
+          <w:sz w:val="24"/>
+          <w:szCs w:val="24"/>
+        </w:rPr>
+        <w:t xml:space="preserve"> </w:t>
+      </w:r>
+      <w:r>
+        <w:rPr>
+          <w:i/>
+          <w:iCs/>
+          <w:sz w:val="24"/>
+          <w:szCs w:val="24"/>
+        </w:rPr>
+        <w:t>Export</w:t>
+      </w:r>
+      <w:r>
+        <w:rPr>
+          <w:sz w:val="24"/>
+          <w:szCs w:val="24"/>
+        </w:rPr>
+        <w:t xml:space="preserve"> CKP</w:t>
+      </w:r>
+    </w:p>
+    <w:p>
+      <w:pPr>
+        <w:pStyle w:val="ListParagraph"/>
+        <w:spacing w:line="360" w:lineRule="auto"/>
+        <w:rPr>
+          <w:sz w:val="24"/>
+          <w:szCs w:val="24"/>
+        </w:rPr>
+      </w:pPr>
+    </w:p>
+    <w:p>
+      <w:pPr>
+        <w:pStyle w:val="ListParagraph"/>
         <w:numPr>
           <w:ilvl w:val="0"/>
           <w:numId w:val="11"/>
@@ -1289,7 +1770,7 @@
       </w:pPr>
     </w:p>
     <w:sectPr>
-      <w:pgSz w:w="12240" w:h="15840"/>
+      <w:pgSz w:w="15840" w:h="12240" w:orient="landscape"/>
       <w:pgMar w:top="1440" w:right="1440" w:bottom="1440" w:left="1440" w:header="720" w:footer="720" w:gutter="0"/>
       <w:cols w:space="720"/>
       <w:docGrid w:linePitch="360"/>

</xml_diff>

<commit_message>
8 maret 2023 sore sebelum ashar
</commit_message>
<xml_diff>
--- a/2021 DEBI TOMIKA/III. SISTEM INFORMASI DAN MULTIMEDIA/III.A. Sistem Informasi/III.A.1. Menyusun Usulan Pembangunan Sistem Informasi/9. III.A.6. Dokumen Pemodelan Proses SICAKEP.docx
+++ b/2021 DEBI TOMIKA/III. SISTEM INFORMASI DAN MULTIMEDIA/III.A. Sistem Informasi/III.A.1. Menyusun Usulan Pembangunan Sistem Informasi/9. III.A.6. Dokumen Pemodelan Proses SICAKEP.docx
@@ -591,7 +591,7 @@
                     </pic:cNvPicPr>
                   </pic:nvPicPr>
                   <pic:blipFill>
-                    <a:blip r:embed="rId7">
+                    <a:blip r:embed="rId8">
                       <a:extLst>
                         <a:ext uri="{28A0092B-C50C-407E-A947-70E740481C1C}">
                           <a14:useLocalDpi xmlns:a14="http://schemas.microsoft.com/office/drawing/2010/main" val="0"/>
@@ -809,10 +809,10 @@
             <v:path o:extrusionok="f" gradientshapeok="t" o:connecttype="rect"/>
             <o:lock v:ext="edit" aspectratio="t"/>
           </v:shapetype>
-          <v:shape id="_x0000_i1025" type="#_x0000_t75" style="width:371.7pt;height:555.9pt" o:ole="">
-            <v:imagedata r:id="rId8" o:title=""/>
+          <v:shape id="_x0000_i1025" type="#_x0000_t75" style="width:371.8pt;height:555.6pt" o:ole="">
+            <v:imagedata r:id="rId9" o:title=""/>
           </v:shape>
-          <o:OLEObject Type="Embed" ProgID="Visio.Drawing.15" ShapeID="_x0000_i1025" DrawAspect="Content" ObjectID="_1739704098" r:id="rId9"/>
+          <o:OLEObject Type="Embed" ProgID="Visio.Drawing.15" ShapeID="_x0000_i1025" DrawAspect="Content" ObjectID="_1739791231" r:id="rId10"/>
         </w:object>
       </w:r>
     </w:p>
@@ -896,10 +896,10 @@
       </w:pPr>
       <w:r>
         <w:object w:dxaOrig="10831" w:dyaOrig="16126" w14:anchorId="6053A1E4">
-          <v:shape id="_x0000_i1026" type="#_x0000_t75" style="width:413.6pt;height:614.5pt" o:ole="">
-            <v:imagedata r:id="rId10" o:title=""/>
+          <v:shape id="_x0000_i1026" type="#_x0000_t75" style="width:413.75pt;height:614.7pt" o:ole="">
+            <v:imagedata r:id="rId11" o:title=""/>
           </v:shape>
-          <o:OLEObject Type="Embed" ProgID="Visio.Drawing.15" ShapeID="_x0000_i1026" DrawAspect="Content" ObjectID="_1739704099" r:id="rId11"/>
+          <o:OLEObject Type="Embed" ProgID="Visio.Drawing.15" ShapeID="_x0000_i1026" DrawAspect="Content" ObjectID="_1739791232" r:id="rId12"/>
         </w:object>
       </w:r>
     </w:p>
@@ -983,10 +983,10 @@
       </w:pPr>
       <w:r>
         <w:object w:dxaOrig="10831" w:dyaOrig="16156" w14:anchorId="709D5F1A">
-          <v:shape id="_x0000_i1027" type="#_x0000_t75" style="width:417.75pt;height:623.7pt" o:ole="">
-            <v:imagedata r:id="rId12" o:title=""/>
+          <v:shape id="_x0000_i1027" type="#_x0000_t75" style="width:418.05pt;height:623.3pt" o:ole="">
+            <v:imagedata r:id="rId13" o:title=""/>
           </v:shape>
-          <o:OLEObject Type="Embed" ProgID="Visio.Drawing.15" ShapeID="_x0000_i1027" DrawAspect="Content" ObjectID="_1739704100" r:id="rId13"/>
+          <o:OLEObject Type="Embed" ProgID="Visio.Drawing.15" ShapeID="_x0000_i1027" DrawAspect="Content" ObjectID="_1739791233" r:id="rId14"/>
         </w:object>
       </w:r>
     </w:p>
@@ -1077,10 +1077,10 @@
       </w:pPr>
       <w:r>
         <w:object w:dxaOrig="10831" w:dyaOrig="16216" w14:anchorId="64AD1910">
-          <v:shape id="_x0000_i1028" type="#_x0000_t75" style="width:416.1pt;height:622.9pt" o:ole="">
-            <v:imagedata r:id="rId14" o:title=""/>
+          <v:shape id="_x0000_i1028" type="#_x0000_t75" style="width:415.9pt;height:622.2pt" o:ole="">
+            <v:imagedata r:id="rId15" o:title=""/>
           </v:shape>
-          <o:OLEObject Type="Embed" ProgID="Visio.Drawing.15" ShapeID="_x0000_i1028" DrawAspect="Content" ObjectID="_1739704101" r:id="rId15"/>
+          <o:OLEObject Type="Embed" ProgID="Visio.Drawing.15" ShapeID="_x0000_i1028" DrawAspect="Content" ObjectID="_1739791234" r:id="rId16"/>
         </w:object>
       </w:r>
     </w:p>
@@ -1198,10 +1198,10 @@
       </w:pPr>
       <w:r>
         <w:object w:dxaOrig="16126" w:dyaOrig="6901" w14:anchorId="55513848">
-          <v:shape id="_x0000_i1073" type="#_x0000_t75" style="width:622.9pt;height:266.25pt" o:ole="">
-            <v:imagedata r:id="rId16" o:title=""/>
+          <v:shape id="_x0000_i1029" type="#_x0000_t75" style="width:623.3pt;height:266.5pt" o:ole="">
+            <v:imagedata r:id="rId17" o:title=""/>
           </v:shape>
-          <o:OLEObject Type="Embed" ProgID="Visio.Drawing.15" ShapeID="_x0000_i1073" DrawAspect="Content" ObjectID="_1739704102" r:id="rId17"/>
+          <o:OLEObject Type="Embed" ProgID="Visio.Drawing.15" ShapeID="_x0000_i1029" DrawAspect="Content" ObjectID="_1739791235" r:id="rId18"/>
         </w:object>
       </w:r>
     </w:p>
@@ -1278,10 +1278,10 @@
       </w:pPr>
       <w:r>
         <w:object w:dxaOrig="13426" w:dyaOrig="5580" w14:anchorId="73A5F020">
-          <v:shape id="_x0000_i1044" type="#_x0000_t75" style="width:541.65pt;height:225.2pt" o:ole="">
-            <v:imagedata r:id="rId18" o:title=""/>
+          <v:shape id="_x0000_i1030" type="#_x0000_t75" style="width:541.6pt;height:225.65pt" o:ole="">
+            <v:imagedata r:id="rId19" o:title=""/>
           </v:shape>
-          <o:OLEObject Type="Embed" ProgID="Visio.Drawing.15" ShapeID="_x0000_i1044" DrawAspect="Content" ObjectID="_1739704103" r:id="rId19"/>
+          <o:OLEObject Type="Embed" ProgID="Visio.Drawing.15" ShapeID="_x0000_i1030" DrawAspect="Content" ObjectID="_1739791236" r:id="rId20"/>
         </w:object>
       </w:r>
     </w:p>
@@ -1293,10 +1293,10 @@
       </w:pPr>
       <w:r>
         <w:object w:dxaOrig="13426" w:dyaOrig="5580" w14:anchorId="12D01D51">
-          <v:shape id="_x0000_i1059" type="#_x0000_t75" style="width:512.35pt;height:212.65pt" o:ole="">
-            <v:imagedata r:id="rId20" o:title=""/>
+          <v:shape id="_x0000_i1031" type="#_x0000_t75" style="width:512.6pt;height:212.8pt" o:ole="">
+            <v:imagedata r:id="rId21" o:title=""/>
           </v:shape>
-          <o:OLEObject Type="Embed" ProgID="Visio.Drawing.15" ShapeID="_x0000_i1059" DrawAspect="Content" ObjectID="_1739704104" r:id="rId21"/>
+          <o:OLEObject Type="Embed" ProgID="Visio.Drawing.15" ShapeID="_x0000_i1031" DrawAspect="Content" ObjectID="_1739791237" r:id="rId22"/>
         </w:object>
       </w:r>
     </w:p>
@@ -1360,184 +1360,314 @@
           <w:sz w:val="24"/>
           <w:szCs w:val="24"/>
         </w:rPr>
+        <w:t xml:space="preserve"> Input Master Butir Kegiatan</w:t>
+      </w:r>
+      <w:r>
+        <w:rPr>
+          <w:sz w:val="24"/>
+          <w:szCs w:val="24"/>
+        </w:rPr>
+        <w:t xml:space="preserve"> dan Master Kegiatan</w:t>
+      </w:r>
+    </w:p>
+    <w:p>
+      <w:pPr>
+        <w:pStyle w:val="ListParagraph"/>
+        <w:spacing w:line="360" w:lineRule="auto"/>
+        <w:jc w:val="center"/>
+      </w:pPr>
+      <w:r>
+        <w:object w:dxaOrig="14641" w:dyaOrig="8580" w14:anchorId="3E6AAE7F">
+          <v:shape id="_x0000_i1032" type="#_x0000_t75" style="width:9in;height:379.35pt" o:ole="">
+            <v:imagedata r:id="rId23" o:title=""/>
+          </v:shape>
+          <o:OLEObject Type="Embed" ProgID="Visio.Drawing.15" ShapeID="_x0000_i1032" DrawAspect="Content" ObjectID="_1739791238" r:id="rId24"/>
+        </w:object>
+      </w:r>
+    </w:p>
+    <w:p>
+      <w:pPr>
+        <w:pStyle w:val="ListParagraph"/>
+        <w:spacing w:line="360" w:lineRule="auto"/>
+        <w:jc w:val="center"/>
+        <w:rPr>
+          <w:sz w:val="24"/>
+          <w:szCs w:val="24"/>
+        </w:rPr>
+      </w:pPr>
+      <w:r>
+        <w:rPr>
+          <w:b/>
+          <w:bCs/>
+          <w:sz w:val="24"/>
+          <w:szCs w:val="24"/>
+        </w:rPr>
+        <w:t xml:space="preserve">Gambar </w:t>
+      </w:r>
+      <w:r>
+        <w:rPr>
+          <w:b/>
+          <w:bCs/>
+          <w:sz w:val="24"/>
+          <w:szCs w:val="24"/>
+        </w:rPr>
+        <w:t>7-8</w:t>
+      </w:r>
+      <w:r>
+        <w:rPr>
+          <w:b/>
+          <w:bCs/>
+          <w:sz w:val="24"/>
+          <w:szCs w:val="24"/>
+        </w:rPr>
+        <w:t xml:space="preserve">. </w:t>
+      </w:r>
+      <w:r>
+        <w:rPr>
+          <w:i/>
+          <w:iCs/>
+          <w:sz w:val="24"/>
+          <w:szCs w:val="24"/>
+        </w:rPr>
+        <w:t>Sequence Diagram</w:t>
+      </w:r>
+      <w:r>
+        <w:rPr>
+          <w:sz w:val="24"/>
+          <w:szCs w:val="24"/>
+        </w:rPr>
+        <w:t xml:space="preserve"> Buat Dokumen CKP</w:t>
+      </w:r>
+    </w:p>
+    <w:p>
+      <w:pPr>
+        <w:pStyle w:val="ListParagraph"/>
+        <w:spacing w:line="360" w:lineRule="auto"/>
+        <w:rPr>
+          <w:b/>
+          <w:bCs/>
+          <w:sz w:val="24"/>
+          <w:szCs w:val="24"/>
+        </w:rPr>
+      </w:pPr>
+    </w:p>
+    <w:p>
+      <w:pPr>
+        <w:pStyle w:val="ListParagraph"/>
+        <w:spacing w:line="360" w:lineRule="auto"/>
+      </w:pPr>
+      <w:r>
+        <w:object w:dxaOrig="15181" w:dyaOrig="8506" w14:anchorId="25822107">
+          <v:shape id="_x0000_i1033" type="#_x0000_t75" style="width:9in;height:362.15pt" o:ole="">
+            <v:imagedata r:id="rId25" o:title=""/>
+          </v:shape>
+          <o:OLEObject Type="Embed" ProgID="Visio.Drawing.15" ShapeID="_x0000_i1033" DrawAspect="Content" ObjectID="_1739791239" r:id="rId26"/>
+        </w:object>
+      </w:r>
+    </w:p>
+    <w:p>
+      <w:pPr>
+        <w:pStyle w:val="ListParagraph"/>
+        <w:spacing w:line="360" w:lineRule="auto"/>
+        <w:jc w:val="center"/>
+        <w:rPr>
+          <w:sz w:val="24"/>
+          <w:szCs w:val="24"/>
+        </w:rPr>
+      </w:pPr>
+      <w:r>
+        <w:rPr>
+          <w:b/>
+          <w:bCs/>
+          <w:sz w:val="24"/>
+          <w:szCs w:val="24"/>
+        </w:rPr>
+        <w:t xml:space="preserve">Gambar </w:t>
+      </w:r>
+      <w:r>
+        <w:rPr>
+          <w:b/>
+          <w:bCs/>
+          <w:sz w:val="24"/>
+          <w:szCs w:val="24"/>
+        </w:rPr>
+        <w:t>9</w:t>
+      </w:r>
+      <w:r>
+        <w:rPr>
+          <w:b/>
+          <w:bCs/>
+          <w:sz w:val="24"/>
+          <w:szCs w:val="24"/>
+        </w:rPr>
+        <w:t xml:space="preserve">. </w:t>
+      </w:r>
+      <w:r>
+        <w:rPr>
+          <w:i/>
+          <w:iCs/>
+          <w:sz w:val="24"/>
+          <w:szCs w:val="24"/>
+        </w:rPr>
+        <w:t>Sequence Diagram</w:t>
+      </w:r>
+      <w:r>
+        <w:rPr>
+          <w:sz w:val="24"/>
+          <w:szCs w:val="24"/>
+        </w:rPr>
+        <w:t xml:space="preserve"> Penilaian CKP</w:t>
+      </w:r>
+    </w:p>
+    <w:p>
+      <w:pPr>
+        <w:pStyle w:val="ListParagraph"/>
+        <w:spacing w:line="360" w:lineRule="auto"/>
+        <w:jc w:val="center"/>
+        <w:rPr>
+          <w:sz w:val="24"/>
+          <w:szCs w:val="24"/>
+        </w:rPr>
+      </w:pPr>
+      <w:r>
+        <w:object w:dxaOrig="13771" w:dyaOrig="7756" w14:anchorId="54F2C257">
+          <v:shape id="_x0000_i1034" type="#_x0000_t75" style="width:9in;height:365.35pt" o:ole="">
+            <v:imagedata r:id="rId27" o:title=""/>
+          </v:shape>
+          <o:OLEObject Type="Embed" ProgID="Visio.Drawing.15" ShapeID="_x0000_i1034" DrawAspect="Content" ObjectID="_1739791240" r:id="rId28"/>
+        </w:object>
+      </w:r>
+    </w:p>
+    <w:p>
+      <w:pPr>
+        <w:pStyle w:val="ListParagraph"/>
+        <w:spacing w:line="360" w:lineRule="auto"/>
+        <w:jc w:val="center"/>
+        <w:rPr>
+          <w:sz w:val="24"/>
+          <w:szCs w:val="24"/>
+        </w:rPr>
+      </w:pPr>
+      <w:r>
+        <w:rPr>
+          <w:b/>
+          <w:bCs/>
+          <w:sz w:val="24"/>
+          <w:szCs w:val="24"/>
+        </w:rPr>
+        <w:t xml:space="preserve">Gambar </w:t>
+      </w:r>
+      <w:r>
+        <w:rPr>
+          <w:b/>
+          <w:bCs/>
+          <w:sz w:val="24"/>
+          <w:szCs w:val="24"/>
+        </w:rPr>
+        <w:t>9</w:t>
+      </w:r>
+      <w:r>
+        <w:rPr>
+          <w:b/>
+          <w:bCs/>
+          <w:sz w:val="24"/>
+          <w:szCs w:val="24"/>
+        </w:rPr>
+        <w:t xml:space="preserve">. </w:t>
+      </w:r>
+      <w:r>
+        <w:rPr>
+          <w:i/>
+          <w:iCs/>
+          <w:sz w:val="24"/>
+          <w:szCs w:val="24"/>
+        </w:rPr>
+        <w:t>Sequence Diagram</w:t>
+      </w:r>
+      <w:r>
+        <w:rPr>
+          <w:sz w:val="24"/>
+          <w:szCs w:val="24"/>
+        </w:rPr>
+        <w:t xml:space="preserve"> Monitoring CKP</w:t>
+      </w:r>
+    </w:p>
+    <w:p>
+      <w:pPr>
+        <w:pStyle w:val="ListParagraph"/>
+        <w:spacing w:line="360" w:lineRule="auto"/>
+        <w:jc w:val="center"/>
+      </w:pPr>
+      <w:r>
+        <w:object w:dxaOrig="13831" w:dyaOrig="7020" w14:anchorId="67BE105D">
+          <v:shape id="_x0000_i1035" type="#_x0000_t75" style="width:9in;height:328.85pt" o:ole="">
+            <v:imagedata r:id="rId29" o:title=""/>
+          </v:shape>
+          <o:OLEObject Type="Embed" ProgID="Visio.Drawing.15" ShapeID="_x0000_i1035" DrawAspect="Content" ObjectID="_1739791241" r:id="rId30"/>
+        </w:object>
+      </w:r>
+    </w:p>
+    <w:p>
+      <w:pPr>
+        <w:pStyle w:val="ListParagraph"/>
+        <w:spacing w:line="360" w:lineRule="auto"/>
+        <w:jc w:val="center"/>
+        <w:rPr>
+          <w:sz w:val="24"/>
+          <w:szCs w:val="24"/>
+        </w:rPr>
+      </w:pPr>
+      <w:r>
+        <w:rPr>
+          <w:b/>
+          <w:bCs/>
+          <w:sz w:val="24"/>
+          <w:szCs w:val="24"/>
+        </w:rPr>
+        <w:t xml:space="preserve">Gambar </w:t>
+      </w:r>
+      <w:r>
+        <w:rPr>
+          <w:b/>
+          <w:bCs/>
+          <w:sz w:val="24"/>
+          <w:szCs w:val="24"/>
+        </w:rPr>
+        <w:t>10</w:t>
+      </w:r>
+      <w:r>
+        <w:rPr>
+          <w:b/>
+          <w:bCs/>
+          <w:sz w:val="24"/>
+          <w:szCs w:val="24"/>
+        </w:rPr>
+        <w:t xml:space="preserve">. </w:t>
+      </w:r>
+      <w:r>
+        <w:rPr>
+          <w:i/>
+          <w:iCs/>
+          <w:sz w:val="24"/>
+          <w:szCs w:val="24"/>
+        </w:rPr>
+        <w:t>Sequence Diagram</w:t>
+      </w:r>
+      <w:r>
+        <w:rPr>
+          <w:sz w:val="24"/>
+          <w:szCs w:val="24"/>
+        </w:rPr>
         <w:t xml:space="preserve"> </w:t>
       </w:r>
       <w:r>
         <w:rPr>
-          <w:sz w:val="24"/>
-          <w:szCs w:val="24"/>
-        </w:rPr>
-        <w:t>Input Master Butir Kegiatan</w:t>
-      </w:r>
-      <w:r>
-        <w:rPr>
-          <w:sz w:val="24"/>
-          <w:szCs w:val="24"/>
-        </w:rPr>
-        <w:t xml:space="preserve"> dan Master Kegiatan</w:t>
-      </w:r>
-    </w:p>
-    <w:p>
-      <w:pPr>
-        <w:pStyle w:val="ListParagraph"/>
-        <w:spacing w:line="360" w:lineRule="auto"/>
-        <w:jc w:val="center"/>
-      </w:pPr>
-      <w:r>
-        <w:object w:dxaOrig="14641" w:dyaOrig="8580" w14:anchorId="3E6AAE7F">
-          <v:shape id="_x0000_i1068" type="#_x0000_t75" style="width:9in;height:379.25pt" o:ole="">
-            <v:imagedata r:id="rId22" o:title=""/>
-          </v:shape>
-          <o:OLEObject Type="Embed" ProgID="Visio.Drawing.15" ShapeID="_x0000_i1068" DrawAspect="Content" ObjectID="_1739704105" r:id="rId23"/>
-        </w:object>
-      </w:r>
-    </w:p>
-    <w:p>
-      <w:pPr>
-        <w:pStyle w:val="ListParagraph"/>
-        <w:spacing w:line="360" w:lineRule="auto"/>
-        <w:jc w:val="center"/>
-        <w:rPr>
-          <w:sz w:val="24"/>
-          <w:szCs w:val="24"/>
-        </w:rPr>
-      </w:pPr>
-      <w:r>
-        <w:rPr>
-          <w:b/>
-          <w:bCs/>
-          <w:sz w:val="24"/>
-          <w:szCs w:val="24"/>
-        </w:rPr>
-        <w:t xml:space="preserve">Gambar </w:t>
-      </w:r>
-      <w:r>
-        <w:rPr>
-          <w:b/>
-          <w:bCs/>
-          <w:sz w:val="24"/>
-          <w:szCs w:val="24"/>
-        </w:rPr>
-        <w:t>7-8</w:t>
-      </w:r>
-      <w:r>
-        <w:rPr>
-          <w:b/>
-          <w:bCs/>
-          <w:sz w:val="24"/>
-          <w:szCs w:val="24"/>
-        </w:rPr>
-        <w:t xml:space="preserve">. </w:t>
-      </w:r>
-      <w:r>
-        <w:rPr>
-          <w:i/>
-          <w:iCs/>
-          <w:sz w:val="24"/>
-          <w:szCs w:val="24"/>
-        </w:rPr>
-        <w:t>Sequence Diagram</w:t>
-      </w:r>
-      <w:r>
-        <w:rPr>
-          <w:sz w:val="24"/>
-          <w:szCs w:val="24"/>
-        </w:rPr>
-        <w:t xml:space="preserve"> </w:t>
-      </w:r>
-      <w:r>
-        <w:rPr>
-          <w:sz w:val="24"/>
-          <w:szCs w:val="24"/>
-        </w:rPr>
-        <w:t>Buat Dokumen CKP</w:t>
-      </w:r>
-    </w:p>
-    <w:p>
-      <w:pPr>
-        <w:pStyle w:val="ListParagraph"/>
-        <w:spacing w:line="360" w:lineRule="auto"/>
-        <w:rPr>
-          <w:b/>
-          <w:bCs/>
-          <w:sz w:val="24"/>
-          <w:szCs w:val="24"/>
-        </w:rPr>
-      </w:pPr>
-    </w:p>
-    <w:p>
-      <w:pPr>
-        <w:pStyle w:val="ListParagraph"/>
-        <w:spacing w:line="360" w:lineRule="auto"/>
-      </w:pPr>
-      <w:r>
-        <w:object w:dxaOrig="15181" w:dyaOrig="8506" w14:anchorId="25822107">
-          <v:shape id="_x0000_i1077" type="#_x0000_t75" style="width:647.15pt;height:362.5pt" o:ole="">
-            <v:imagedata r:id="rId24" o:title=""/>
-          </v:shape>
-          <o:OLEObject Type="Embed" ProgID="Visio.Drawing.15" ShapeID="_x0000_i1077" DrawAspect="Content" ObjectID="_1739704106" r:id="rId25"/>
-        </w:object>
-      </w:r>
-    </w:p>
-    <w:p>
-      <w:pPr>
-        <w:pStyle w:val="ListParagraph"/>
-        <w:spacing w:line="360" w:lineRule="auto"/>
-        <w:jc w:val="center"/>
-        <w:rPr>
-          <w:sz w:val="24"/>
-          <w:szCs w:val="24"/>
-        </w:rPr>
-      </w:pPr>
-      <w:r>
-        <w:rPr>
-          <w:b/>
-          <w:bCs/>
-          <w:sz w:val="24"/>
-          <w:szCs w:val="24"/>
-        </w:rPr>
-        <w:t xml:space="preserve">Gambar </w:t>
-      </w:r>
-      <w:r>
-        <w:rPr>
-          <w:b/>
-          <w:bCs/>
-          <w:sz w:val="24"/>
-          <w:szCs w:val="24"/>
-        </w:rPr>
-        <w:t>9</w:t>
-      </w:r>
-      <w:r>
-        <w:rPr>
-          <w:b/>
-          <w:bCs/>
-          <w:sz w:val="24"/>
-          <w:szCs w:val="24"/>
-        </w:rPr>
-        <w:t xml:space="preserve">. </w:t>
-      </w:r>
-      <w:r>
-        <w:rPr>
-          <w:i/>
-          <w:iCs/>
-          <w:sz w:val="24"/>
-          <w:szCs w:val="24"/>
-        </w:rPr>
-        <w:t>Sequence Diagram</w:t>
-      </w:r>
-      <w:r>
-        <w:rPr>
-          <w:sz w:val="24"/>
-          <w:szCs w:val="24"/>
-        </w:rPr>
-        <w:t xml:space="preserve"> </w:t>
-      </w:r>
-      <w:r>
-        <w:rPr>
-          <w:sz w:val="24"/>
-          <w:szCs w:val="24"/>
-        </w:rPr>
-        <w:t>Penilaian</w:t>
+          <w:i/>
+          <w:iCs/>
+          <w:sz w:val="24"/>
+          <w:szCs w:val="24"/>
+        </w:rPr>
+        <w:t>Export</w:t>
       </w:r>
       <w:r>
         <w:rPr>
@@ -1549,185 +1679,26 @@
     </w:p>
     <w:p>
       <w:pPr>
-        <w:pStyle w:val="ListParagraph"/>
-        <w:spacing w:line="360" w:lineRule="auto"/>
-        <w:jc w:val="center"/>
-        <w:rPr>
-          <w:sz w:val="24"/>
-          <w:szCs w:val="24"/>
-        </w:rPr>
-      </w:pPr>
-      <w:r>
-        <w:object w:dxaOrig="13771" w:dyaOrig="7756" w14:anchorId="54F2C257">
-          <v:shape id="_x0000_i1079" type="#_x0000_t75" style="width:9in;height:365pt" o:ole="">
-            <v:imagedata r:id="rId26" o:title=""/>
-          </v:shape>
-          <o:OLEObject Type="Embed" ProgID="Visio.Drawing.15" ShapeID="_x0000_i1079" DrawAspect="Content" ObjectID="_1739704107" r:id="rId27"/>
-        </w:object>
-      </w:r>
-    </w:p>
-    <w:p>
-      <w:pPr>
-        <w:pStyle w:val="ListParagraph"/>
-        <w:spacing w:line="360" w:lineRule="auto"/>
-        <w:jc w:val="center"/>
-        <w:rPr>
-          <w:sz w:val="24"/>
-          <w:szCs w:val="24"/>
-        </w:rPr>
-      </w:pPr>
-      <w:r>
-        <w:rPr>
-          <w:b/>
-          <w:bCs/>
-          <w:sz w:val="24"/>
-          <w:szCs w:val="24"/>
-        </w:rPr>
-        <w:t xml:space="preserve">Gambar </w:t>
-      </w:r>
-      <w:r>
-        <w:rPr>
-          <w:b/>
-          <w:bCs/>
-          <w:sz w:val="24"/>
-          <w:szCs w:val="24"/>
-        </w:rPr>
-        <w:t>9</w:t>
-      </w:r>
-      <w:r>
-        <w:rPr>
-          <w:b/>
-          <w:bCs/>
-          <w:sz w:val="24"/>
-          <w:szCs w:val="24"/>
-        </w:rPr>
-        <w:t xml:space="preserve">. </w:t>
-      </w:r>
-      <w:r>
-        <w:rPr>
-          <w:i/>
-          <w:iCs/>
-          <w:sz w:val="24"/>
-          <w:szCs w:val="24"/>
-        </w:rPr>
-        <w:t>Sequence Diagram</w:t>
-      </w:r>
-      <w:r>
-        <w:rPr>
-          <w:sz w:val="24"/>
-          <w:szCs w:val="24"/>
-        </w:rPr>
-        <w:t xml:space="preserve"> </w:t>
-      </w:r>
-      <w:r>
-        <w:rPr>
-          <w:sz w:val="24"/>
-          <w:szCs w:val="24"/>
-        </w:rPr>
-        <w:t>Monitoring</w:t>
-      </w:r>
-      <w:r>
-        <w:rPr>
-          <w:sz w:val="24"/>
-          <w:szCs w:val="24"/>
-        </w:rPr>
-        <w:t xml:space="preserve"> CKP</w:t>
-      </w:r>
-    </w:p>
-    <w:p>
-      <w:pPr>
-        <w:pStyle w:val="ListParagraph"/>
-        <w:spacing w:line="360" w:lineRule="auto"/>
-        <w:jc w:val="center"/>
-      </w:pPr>
-      <w:r>
-        <w:object w:dxaOrig="13831" w:dyaOrig="7020" w14:anchorId="67BE105D">
-          <v:shape id="_x0000_i1081" type="#_x0000_t75" style="width:9in;height:329pt" o:ole="">
-            <v:imagedata r:id="rId28" o:title=""/>
-          </v:shape>
-          <o:OLEObject Type="Embed" ProgID="Visio.Drawing.15" ShapeID="_x0000_i1081" DrawAspect="Content" ObjectID="_1739704108" r:id="rId29"/>
-        </w:object>
-      </w:r>
-    </w:p>
-    <w:p>
-      <w:pPr>
-        <w:pStyle w:val="ListParagraph"/>
-        <w:spacing w:line="360" w:lineRule="auto"/>
-        <w:jc w:val="center"/>
-        <w:rPr>
-          <w:sz w:val="24"/>
-          <w:szCs w:val="24"/>
-        </w:rPr>
-      </w:pPr>
-      <w:r>
-        <w:rPr>
-          <w:b/>
-          <w:bCs/>
-          <w:sz w:val="24"/>
-          <w:szCs w:val="24"/>
-        </w:rPr>
-        <w:t xml:space="preserve">Gambar </w:t>
-      </w:r>
-      <w:r>
-        <w:rPr>
-          <w:b/>
-          <w:bCs/>
-          <w:sz w:val="24"/>
-          <w:szCs w:val="24"/>
-        </w:rPr>
-        <w:t>9</w:t>
-      </w:r>
-      <w:r>
-        <w:rPr>
-          <w:b/>
-          <w:bCs/>
-          <w:sz w:val="24"/>
-          <w:szCs w:val="24"/>
-        </w:rPr>
-        <w:t xml:space="preserve">. </w:t>
-      </w:r>
-      <w:r>
-        <w:rPr>
-          <w:i/>
-          <w:iCs/>
-          <w:sz w:val="24"/>
-          <w:szCs w:val="24"/>
-        </w:rPr>
-        <w:t>Sequence Diagram</w:t>
-      </w:r>
-      <w:r>
-        <w:rPr>
-          <w:sz w:val="24"/>
-          <w:szCs w:val="24"/>
-        </w:rPr>
-        <w:t xml:space="preserve"> </w:t>
-      </w:r>
-      <w:r>
-        <w:rPr>
-          <w:i/>
-          <w:iCs/>
-          <w:sz w:val="24"/>
-          <w:szCs w:val="24"/>
-        </w:rPr>
-        <w:t>Export</w:t>
-      </w:r>
-      <w:r>
-        <w:rPr>
-          <w:sz w:val="24"/>
-          <w:szCs w:val="24"/>
-        </w:rPr>
-        <w:t xml:space="preserve"> CKP</w:t>
-      </w:r>
-    </w:p>
-    <w:p>
-      <w:pPr>
-        <w:pStyle w:val="ListParagraph"/>
-        <w:spacing w:line="360" w:lineRule="auto"/>
-        <w:rPr>
-          <w:sz w:val="24"/>
-          <w:szCs w:val="24"/>
-        </w:rPr>
-      </w:pPr>
+        <w:rPr>
+          <w:b/>
+          <w:bCs/>
+          <w:i/>
+          <w:iCs/>
+          <w:sz w:val="24"/>
+          <w:szCs w:val="24"/>
+        </w:rPr>
+      </w:pPr>
+      <w:r>
+        <w:rPr>
+          <w:b/>
+          <w:bCs/>
+          <w:i/>
+          <w:iCs/>
+          <w:sz w:val="24"/>
+          <w:szCs w:val="24"/>
+        </w:rPr>
+        <w:br w:type="page"/>
+      </w:r>
     </w:p>
     <w:p>
       <w:pPr>
@@ -1754,20 +1725,135 @@
           <w:sz w:val="24"/>
           <w:szCs w:val="24"/>
         </w:rPr>
+        <w:lastRenderedPageBreak/>
         <w:t>Class Diagram</w:t>
       </w:r>
     </w:p>
     <w:p>
       <w:pPr>
-        <w:spacing w:line="360" w:lineRule="auto"/>
-        <w:jc w:val="both"/>
-        <w:rPr>
-          <w:b/>
-          <w:bCs/>
-          <w:sz w:val="24"/>
-          <w:szCs w:val="24"/>
-        </w:rPr>
-      </w:pPr>
+        <w:pStyle w:val="ListParagraph"/>
+        <w:spacing w:line="360" w:lineRule="auto"/>
+        <w:jc w:val="center"/>
+        <w:rPr>
+          <w:b/>
+          <w:bCs/>
+          <w:sz w:val="24"/>
+          <w:szCs w:val="24"/>
+        </w:rPr>
+      </w:pPr>
+      <w:r>
+        <w:drawing>
+          <wp:inline distT="0" distB="0" distL="0" distR="0" wp14:anchorId="6A27ADE5" wp14:editId="6A99DB26">
+            <wp:extent cx="6221423" cy="5199797"/>
+            <wp:effectExtent l="0" t="0" r="8255" b="1270"/>
+            <wp:docPr id="4" name="Picture 4"/>
+            <wp:cNvGraphicFramePr>
+              <a:graphicFrameLocks xmlns:a="http://schemas.openxmlformats.org/drawingml/2006/main" noChangeAspect="1"/>
+            </wp:cNvGraphicFramePr>
+            <a:graphic xmlns:a="http://schemas.openxmlformats.org/drawingml/2006/main">
+              <a:graphicData uri="http://schemas.openxmlformats.org/drawingml/2006/picture">
+                <pic:pic xmlns:pic="http://schemas.openxmlformats.org/drawingml/2006/picture">
+                  <pic:nvPicPr>
+                    <pic:cNvPr id="0" name="Picture 19"/>
+                    <pic:cNvPicPr>
+                      <a:picLocks noChangeAspect="1" noChangeArrowheads="1"/>
+                    </pic:cNvPicPr>
+                  </pic:nvPicPr>
+                  <pic:blipFill>
+                    <a:blip r:embed="rId31" cstate="print">
+                      <a:extLst>
+                        <a:ext uri="{28A0092B-C50C-407E-A947-70E740481C1C}">
+                          <a14:useLocalDpi xmlns:a14="http://schemas.microsoft.com/office/drawing/2010/main" val="0"/>
+                        </a:ext>
+                      </a:extLst>
+                    </a:blip>
+                    <a:srcRect/>
+                    <a:stretch>
+                      <a:fillRect/>
+                    </a:stretch>
+                  </pic:blipFill>
+                  <pic:spPr bwMode="auto">
+                    <a:xfrm>
+                      <a:off x="0" y="0"/>
+                      <a:ext cx="6226256" cy="5203836"/>
+                    </a:xfrm>
+                    <a:prstGeom prst="rect">
+                      <a:avLst/>
+                    </a:prstGeom>
+                    <a:noFill/>
+                    <a:ln>
+                      <a:noFill/>
+                    </a:ln>
+                  </pic:spPr>
+                </pic:pic>
+              </a:graphicData>
+            </a:graphic>
+          </wp:inline>
+        </w:drawing>
+      </w:r>
+    </w:p>
+    <w:p>
+      <w:pPr>
+        <w:pStyle w:val="ListParagraph"/>
+        <w:spacing w:line="360" w:lineRule="auto"/>
+        <w:jc w:val="center"/>
+        <w:rPr>
+          <w:sz w:val="24"/>
+          <w:szCs w:val="24"/>
+        </w:rPr>
+      </w:pPr>
+      <w:r>
+        <w:rPr>
+          <w:b/>
+          <w:bCs/>
+          <w:sz w:val="24"/>
+          <w:szCs w:val="24"/>
+        </w:rPr>
+        <w:t xml:space="preserve">Gambar </w:t>
+      </w:r>
+      <w:r>
+        <w:rPr>
+          <w:b/>
+          <w:bCs/>
+          <w:sz w:val="24"/>
+          <w:szCs w:val="24"/>
+        </w:rPr>
+        <w:t>1</w:t>
+      </w:r>
+      <w:r>
+        <w:rPr>
+          <w:b/>
+          <w:bCs/>
+          <w:sz w:val="24"/>
+          <w:szCs w:val="24"/>
+        </w:rPr>
+        <w:t>1</w:t>
+      </w:r>
+      <w:r>
+        <w:rPr>
+          <w:b/>
+          <w:bCs/>
+          <w:sz w:val="24"/>
+          <w:szCs w:val="24"/>
+        </w:rPr>
+        <w:t xml:space="preserve">. </w:t>
+      </w:r>
+      <w:r>
+        <w:rPr>
+          <w:i/>
+          <w:iCs/>
+          <w:sz w:val="24"/>
+          <w:szCs w:val="24"/>
+        </w:rPr>
+        <w:t xml:space="preserve">Class Diagram </w:t>
+      </w:r>
+      <w:r>
+        <w:rPr>
+          <w:sz w:val="24"/>
+          <w:szCs w:val="24"/>
+        </w:rPr>
+        <w:t>SICAKEP</w:t>
+      </w:r>
     </w:p>
     <w:sectPr>
       <w:pgSz w:w="15840" w:h="12240" w:orient="landscape"/>
@@ -3815,4 +3901,16 @@
     </a:ext>
   </a:extLst>
 </a:theme>
+</file>
+
+<file path=customXml/item1.xml><?xml version="1.0" encoding="utf-8"?>
+<b:Sources xmlns:b="http://schemas.openxmlformats.org/officeDocument/2006/bibliography" xmlns="http://schemas.openxmlformats.org/officeDocument/2006/bibliography" SelectedStyle="\APASixthEditionOfficeOnline.xsl" StyleName="APA" Version="6"/>
+</file>
+
+<file path=customXml/itemProps1.xml><?xml version="1.0" encoding="utf-8"?>
+<ds:datastoreItem xmlns:ds="http://schemas.openxmlformats.org/officeDocument/2006/customXml" ds:itemID="{D0C0C26F-22D1-4970-ACEB-47B6D190515E}">
+  <ds:schemaRefs>
+    <ds:schemaRef ds:uri="http://schemas.openxmlformats.org/officeDocument/2006/bibliography"/>
+  </ds:schemaRefs>
+</ds:datastoreItem>
 </file>
</xml_diff>

<commit_message>
9 maret sebelum ashar
</commit_message>
<xml_diff>
--- a/2021 DEBI TOMIKA/III. SISTEM INFORMASI DAN MULTIMEDIA/III.A. Sistem Informasi/III.A.1. Menyusun Usulan Pembangunan Sistem Informasi/9. III.A.6. Dokumen Pemodelan Proses SICAKEP.docx
+++ b/2021 DEBI TOMIKA/III. SISTEM INFORMASI DAN MULTIMEDIA/III.A. Sistem Informasi/III.A.1. Menyusun Usulan Pembangunan Sistem Informasi/9. III.A.6. Dokumen Pemodelan Proses SICAKEP.docx
@@ -809,10 +809,10 @@
             <v:path o:extrusionok="f" gradientshapeok="t" o:connecttype="rect"/>
             <o:lock v:ext="edit" aspectratio="t"/>
           </v:shapetype>
-          <v:shape id="_x0000_i1025" type="#_x0000_t75" style="width:371.8pt;height:555.6pt" o:ole="">
+          <v:shape id="_x0000_i1025" type="#_x0000_t75" style="width:371.7pt;height:555.9pt" o:ole="">
             <v:imagedata r:id="rId9" o:title=""/>
           </v:shape>
-          <o:OLEObject Type="Embed" ProgID="Visio.Drawing.15" ShapeID="_x0000_i1025" DrawAspect="Content" ObjectID="_1739791231" r:id="rId10"/>
+          <o:OLEObject Type="Embed" ProgID="Visio.Drawing.15" ShapeID="_x0000_i1025" DrawAspect="Content" ObjectID="_1739881424" r:id="rId10"/>
         </w:object>
       </w:r>
     </w:p>
@@ -896,10 +896,10 @@
       </w:pPr>
       <w:r>
         <w:object w:dxaOrig="10831" w:dyaOrig="16126" w14:anchorId="6053A1E4">
-          <v:shape id="_x0000_i1026" type="#_x0000_t75" style="width:413.75pt;height:614.7pt" o:ole="">
+          <v:shape id="_x0000_i1026" type="#_x0000_t75" style="width:413.6pt;height:614.5pt" o:ole="">
             <v:imagedata r:id="rId11" o:title=""/>
           </v:shape>
-          <o:OLEObject Type="Embed" ProgID="Visio.Drawing.15" ShapeID="_x0000_i1026" DrawAspect="Content" ObjectID="_1739791232" r:id="rId12"/>
+          <o:OLEObject Type="Embed" ProgID="Visio.Drawing.15" ShapeID="_x0000_i1026" DrawAspect="Content" ObjectID="_1739881425" r:id="rId12"/>
         </w:object>
       </w:r>
     </w:p>
@@ -983,10 +983,10 @@
       </w:pPr>
       <w:r>
         <w:object w:dxaOrig="10831" w:dyaOrig="16156" w14:anchorId="709D5F1A">
-          <v:shape id="_x0000_i1027" type="#_x0000_t75" style="width:418.05pt;height:623.3pt" o:ole="">
+          <v:shape id="_x0000_i1027" type="#_x0000_t75" style="width:417.75pt;height:623.7pt" o:ole="">
             <v:imagedata r:id="rId13" o:title=""/>
           </v:shape>
-          <o:OLEObject Type="Embed" ProgID="Visio.Drawing.15" ShapeID="_x0000_i1027" DrawAspect="Content" ObjectID="_1739791233" r:id="rId14"/>
+          <o:OLEObject Type="Embed" ProgID="Visio.Drawing.15" ShapeID="_x0000_i1027" DrawAspect="Content" ObjectID="_1739881426" r:id="rId14"/>
         </w:object>
       </w:r>
     </w:p>
@@ -1077,10 +1077,10 @@
       </w:pPr>
       <w:r>
         <w:object w:dxaOrig="10831" w:dyaOrig="16216" w14:anchorId="64AD1910">
-          <v:shape id="_x0000_i1028" type="#_x0000_t75" style="width:415.9pt;height:622.2pt" o:ole="">
+          <v:shape id="_x0000_i1028" type="#_x0000_t75" style="width:416.1pt;height:622.05pt" o:ole="">
             <v:imagedata r:id="rId15" o:title=""/>
           </v:shape>
-          <o:OLEObject Type="Embed" ProgID="Visio.Drawing.15" ShapeID="_x0000_i1028" DrawAspect="Content" ObjectID="_1739791234" r:id="rId16"/>
+          <o:OLEObject Type="Embed" ProgID="Visio.Drawing.15" ShapeID="_x0000_i1028" DrawAspect="Content" ObjectID="_1739881427" r:id="rId16"/>
         </w:object>
       </w:r>
     </w:p>
@@ -1198,10 +1198,10 @@
       </w:pPr>
       <w:r>
         <w:object w:dxaOrig="16126" w:dyaOrig="6901" w14:anchorId="55513848">
-          <v:shape id="_x0000_i1029" type="#_x0000_t75" style="width:623.3pt;height:266.5pt" o:ole="">
+          <v:shape id="_x0000_i1029" type="#_x0000_t75" style="width:622.9pt;height:266.25pt" o:ole="">
             <v:imagedata r:id="rId17" o:title=""/>
           </v:shape>
-          <o:OLEObject Type="Embed" ProgID="Visio.Drawing.15" ShapeID="_x0000_i1029" DrawAspect="Content" ObjectID="_1739791235" r:id="rId18"/>
+          <o:OLEObject Type="Embed" ProgID="Visio.Drawing.15" ShapeID="_x0000_i1029" DrawAspect="Content" ObjectID="_1739881428" r:id="rId18"/>
         </w:object>
       </w:r>
     </w:p>
@@ -1278,10 +1278,10 @@
       </w:pPr>
       <w:r>
         <w:object w:dxaOrig="13426" w:dyaOrig="5580" w14:anchorId="73A5F020">
-          <v:shape id="_x0000_i1030" type="#_x0000_t75" style="width:541.6pt;height:225.65pt" o:ole="">
+          <v:shape id="_x0000_i1030" type="#_x0000_t75" style="width:541.65pt;height:226.05pt" o:ole="">
             <v:imagedata r:id="rId19" o:title=""/>
           </v:shape>
-          <o:OLEObject Type="Embed" ProgID="Visio.Drawing.15" ShapeID="_x0000_i1030" DrawAspect="Content" ObjectID="_1739791236" r:id="rId20"/>
+          <o:OLEObject Type="Embed" ProgID="Visio.Drawing.15" ShapeID="_x0000_i1030" DrawAspect="Content" ObjectID="_1739881429" r:id="rId20"/>
         </w:object>
       </w:r>
     </w:p>
@@ -1293,10 +1293,10 @@
       </w:pPr>
       <w:r>
         <w:object w:dxaOrig="13426" w:dyaOrig="5580" w14:anchorId="12D01D51">
-          <v:shape id="_x0000_i1031" type="#_x0000_t75" style="width:512.6pt;height:212.8pt" o:ole="">
+          <v:shape id="_x0000_i1031" type="#_x0000_t75" style="width:513.2pt;height:212.65pt" o:ole="">
             <v:imagedata r:id="rId21" o:title=""/>
           </v:shape>
-          <o:OLEObject Type="Embed" ProgID="Visio.Drawing.15" ShapeID="_x0000_i1031" DrawAspect="Content" ObjectID="_1739791237" r:id="rId22"/>
+          <o:OLEObject Type="Embed" ProgID="Visio.Drawing.15" ShapeID="_x0000_i1031" DrawAspect="Content" ObjectID="_1739881430" r:id="rId22"/>
         </w:object>
       </w:r>
     </w:p>
@@ -1378,10 +1378,10 @@
       </w:pPr>
       <w:r>
         <w:object w:dxaOrig="14641" w:dyaOrig="8580" w14:anchorId="3E6AAE7F">
-          <v:shape id="_x0000_i1032" type="#_x0000_t75" style="width:9in;height:379.35pt" o:ole="">
+          <v:shape id="_x0000_i1032" type="#_x0000_t75" style="width:9in;height:379.25pt" o:ole="">
             <v:imagedata r:id="rId23" o:title=""/>
           </v:shape>
-          <o:OLEObject Type="Embed" ProgID="Visio.Drawing.15" ShapeID="_x0000_i1032" DrawAspect="Content" ObjectID="_1739791238" r:id="rId24"/>
+          <o:OLEObject Type="Embed" ProgID="Visio.Drawing.15" ShapeID="_x0000_i1032" DrawAspect="Content" ObjectID="_1739881431" r:id="rId24"/>
         </w:object>
       </w:r>
     </w:p>
@@ -1411,7 +1411,7 @@
           <w:sz w:val="24"/>
           <w:szCs w:val="24"/>
         </w:rPr>
-        <w:t>7-8</w:t>
+        <w:t>9</w:t>
       </w:r>
       <w:r>
         <w:rPr>
@@ -1458,10 +1458,10 @@
       </w:pPr>
       <w:r>
         <w:object w:dxaOrig="15181" w:dyaOrig="8506" w14:anchorId="25822107">
-          <v:shape id="_x0000_i1033" type="#_x0000_t75" style="width:9in;height:362.15pt" o:ole="">
+          <v:shape id="_x0000_i1033" type="#_x0000_t75" style="width:9in;height:362.5pt" o:ole="">
             <v:imagedata r:id="rId25" o:title=""/>
           </v:shape>
-          <o:OLEObject Type="Embed" ProgID="Visio.Drawing.15" ShapeID="_x0000_i1033" DrawAspect="Content" ObjectID="_1739791239" r:id="rId26"/>
+          <o:OLEObject Type="Embed" ProgID="Visio.Drawing.15" ShapeID="_x0000_i1033" DrawAspect="Content" ObjectID="_1739881432" r:id="rId26"/>
         </w:object>
       </w:r>
     </w:p>
@@ -1491,7 +1491,7 @@
           <w:sz w:val="24"/>
           <w:szCs w:val="24"/>
         </w:rPr>
-        <w:t>9</w:t>
+        <w:t>10</w:t>
       </w:r>
       <w:r>
         <w:rPr>
@@ -1531,10 +1531,10 @@
       </w:pPr>
       <w:r>
         <w:object w:dxaOrig="13771" w:dyaOrig="7756" w14:anchorId="54F2C257">
-          <v:shape id="_x0000_i1034" type="#_x0000_t75" style="width:9in;height:365.35pt" o:ole="">
+          <v:shape id="_x0000_i1034" type="#_x0000_t75" style="width:9in;height:365pt" o:ole="">
             <v:imagedata r:id="rId27" o:title=""/>
           </v:shape>
-          <o:OLEObject Type="Embed" ProgID="Visio.Drawing.15" ShapeID="_x0000_i1034" DrawAspect="Content" ObjectID="_1739791240" r:id="rId28"/>
+          <o:OLEObject Type="Embed" ProgID="Visio.Drawing.15" ShapeID="_x0000_i1034" DrawAspect="Content" ObjectID="_1739881433" r:id="rId28"/>
         </w:object>
       </w:r>
     </w:p>
@@ -1564,7 +1564,7 @@
           <w:sz w:val="24"/>
           <w:szCs w:val="24"/>
         </w:rPr>
-        <w:t>9</w:t>
+        <w:t>11</w:t>
       </w:r>
       <w:r>
         <w:rPr>
@@ -1600,10 +1600,10 @@
       </w:pPr>
       <w:r>
         <w:object w:dxaOrig="13831" w:dyaOrig="7020" w14:anchorId="67BE105D">
-          <v:shape id="_x0000_i1035" type="#_x0000_t75" style="width:9in;height:328.85pt" o:ole="">
+          <v:shape id="_x0000_i1035" type="#_x0000_t75" style="width:9in;height:329pt" o:ole="">
             <v:imagedata r:id="rId29" o:title=""/>
           </v:shape>
-          <o:OLEObject Type="Embed" ProgID="Visio.Drawing.15" ShapeID="_x0000_i1035" DrawAspect="Content" ObjectID="_1739791241" r:id="rId30"/>
+          <o:OLEObject Type="Embed" ProgID="Visio.Drawing.15" ShapeID="_x0000_i1035" DrawAspect="Content" ObjectID="_1739881434" r:id="rId30"/>
         </w:object>
       </w:r>
     </w:p>
@@ -1633,7 +1633,16 @@
           <w:sz w:val="24"/>
           <w:szCs w:val="24"/>
         </w:rPr>
-        <w:t>10</w:t>
+        <w:t>1</w:t>
+      </w:r>
+      <w:r>
+        <w:rPr>
+          <w:b/>
+          <w:bCs/>
+          <w:sz w:val="24"/>
+          <w:szCs w:val="24"/>
+        </w:rPr>
+        <w:t>2</w:t>
       </w:r>
       <w:r>
         <w:rPr>
@@ -1827,7 +1836,7 @@
           <w:sz w:val="24"/>
           <w:szCs w:val="24"/>
         </w:rPr>
-        <w:t>1</w:t>
+        <w:t>3</w:t>
       </w:r>
       <w:r>
         <w:rPr>

</xml_diff>